<commit_message>
alg genetic in progress
</commit_message>
<xml_diff>
--- a/LicentaEdwin.docx
+++ b/LicentaEdwin.docx
@@ -420,7 +420,21 @@
                 <w:b/>
                 <w:lang w:val="ro-RO"/>
               </w:rPr>
-              <w:t>titlul ştiinţific Prenume NUME</w:t>
+              <w:t>Prof.dr.ing.</w:t>
+            </w:r>
+            <w:r>
+              <w:rPr>
+                <w:b/>
+                <w:lang w:val="ro-RO"/>
+              </w:rPr>
+              <w:t xml:space="preserve"> </w:t>
+            </w:r>
+            <w:r>
+              <w:rPr>
+                <w:b/>
+                <w:lang w:val="ro-RO"/>
+              </w:rPr>
+              <w:t>Gheorghe SEBESTYEN</w:t>
             </w:r>
           </w:p>
           <w:p>
@@ -2384,8 +2398,6 @@
         <w:lastRenderedPageBreak/>
         <w:t>Cuprins</w:t>
       </w:r>
-      <w:bookmarkStart w:id="0" w:name="_GoBack"/>
-      <w:bookmarkEnd w:id="0"/>
     </w:p>
     <w:p>
       <w:pPr>
@@ -4012,22 +4024,22 @@
       <w:pPr>
         <w:pStyle w:val="Heading1"/>
       </w:pPr>
-      <w:bookmarkStart w:id="1" w:name="_Toc255879983"/>
+      <w:bookmarkStart w:id="0" w:name="_Toc255879983"/>
+      <w:bookmarkStart w:id="1" w:name="_Toc420933304"/>
       <w:bookmarkStart w:id="2" w:name="_Toc255889034"/>
       <w:bookmarkStart w:id="3" w:name="_Toc294769673"/>
       <w:bookmarkStart w:id="4" w:name="_Toc384978571"/>
       <w:bookmarkStart w:id="5" w:name="_Toc384978585"/>
       <w:bookmarkStart w:id="6" w:name="_Toc384979757"/>
-      <w:bookmarkStart w:id="7" w:name="_Toc420933304"/>
       <w:r>
         <w:lastRenderedPageBreak/>
         <w:t>Introducere</w:t>
       </w:r>
+      <w:bookmarkEnd w:id="0"/>
+      <w:r>
+        <w:t xml:space="preserve"> – Contextul proiectului</w:t>
+      </w:r>
       <w:bookmarkEnd w:id="1"/>
-      <w:r>
-        <w:t xml:space="preserve"> – Contextul proiectului</w:t>
-      </w:r>
-      <w:bookmarkEnd w:id="7"/>
       <w:r>
         <w:t xml:space="preserve"> </w:t>
       </w:r>
@@ -4044,25 +4056,25 @@
           <w:lang w:val="ro-RO"/>
         </w:rPr>
       </w:pPr>
-      <w:bookmarkStart w:id="8" w:name="_Toc420933305"/>
+      <w:bookmarkStart w:id="7" w:name="_Toc420933305"/>
       <w:r>
         <w:rPr>
           <w:lang w:val="ro-RO"/>
         </w:rPr>
         <w:t>Contextul proiectului</w:t>
       </w:r>
-      <w:bookmarkEnd w:id="8"/>
+      <w:bookmarkEnd w:id="7"/>
     </w:p>
     <w:p>
       <w:pPr>
         <w:suppressAutoHyphens w:val="0"/>
         <w:ind w:firstLine="706"/>
       </w:pPr>
-      <w:bookmarkStart w:id="9" w:name="_Toc255889035"/>
-      <w:bookmarkStart w:id="10" w:name="_Toc294769674"/>
-      <w:bookmarkStart w:id="11" w:name="_Toc384978572"/>
-      <w:bookmarkStart w:id="12" w:name="_Toc384978586"/>
-      <w:bookmarkStart w:id="13" w:name="_Toc384979758"/>
+      <w:bookmarkStart w:id="8" w:name="_Toc255889035"/>
+      <w:bookmarkStart w:id="9" w:name="_Toc294769674"/>
+      <w:bookmarkStart w:id="10" w:name="_Toc384978572"/>
+      <w:bookmarkStart w:id="11" w:name="_Toc384978586"/>
+      <w:bookmarkStart w:id="12" w:name="_Toc384979758"/>
       <w:r>
         <w:rPr>
           <w:lang w:val="ro-RO" w:eastAsia="ko-KR"/>
@@ -4846,130 +4858,130 @@
           <w:lang w:val="ro-RO"/>
         </w:rPr>
       </w:pPr>
-      <w:bookmarkStart w:id="14" w:name="_Toc420933306"/>
+      <w:bookmarkStart w:id="13" w:name="_Toc420933306"/>
+      <w:bookmarkEnd w:id="8"/>
       <w:bookmarkEnd w:id="9"/>
       <w:bookmarkEnd w:id="10"/>
       <w:bookmarkEnd w:id="11"/>
       <w:bookmarkEnd w:id="12"/>
+      <w:r>
+        <w:rPr>
+          <w:lang w:val="ro-RO"/>
+        </w:rPr>
+        <w:t>Domeniul temei</w:t>
+      </w:r>
+      <w:r>
+        <w:rPr>
+          <w:lang w:val="ro-RO"/>
+        </w:rPr>
+        <w:t xml:space="preserve"> alese</w:t>
+      </w:r>
       <w:bookmarkEnd w:id="13"/>
-      <w:r>
-        <w:rPr>
-          <w:lang w:val="ro-RO"/>
-        </w:rPr>
-        <w:t>Domeniul temei</w:t>
-      </w:r>
-      <w:r>
-        <w:rPr>
-          <w:lang w:val="ro-RO"/>
-        </w:rPr>
-        <w:t xml:space="preserve"> alese</w:t>
+    </w:p>
+    <w:p>
+      <w:pPr>
+        <w:rPr>
+          <w:lang w:val="ro-RO" w:eastAsia="ko-KR"/>
+        </w:rPr>
+      </w:pPr>
+      <w:r>
+        <w:rPr>
+          <w:lang w:val="ro-RO" w:eastAsia="ko-KR"/>
+        </w:rPr>
+        <w:t>Tema a</w:t>
+      </w:r>
+      <w:r>
+        <w:rPr>
+          <w:lang w:val="ro-RO" w:eastAsia="ko-KR"/>
+        </w:rPr>
+        <w:t xml:space="preserve">leasă se încadrează în două mari domenii care se ocupă </w:t>
+      </w:r>
+      <w:r>
+        <w:rPr>
+          <w:lang w:val="ro-RO" w:eastAsia="ko-KR"/>
+        </w:rPr>
+        <w:t>d</w:t>
+      </w:r>
+      <w:r>
+        <w:rPr>
+          <w:lang w:val="ro-RO" w:eastAsia="ko-KR"/>
+        </w:rPr>
+        <w:t>e</w:t>
+      </w:r>
+      <w:r>
+        <w:rPr>
+          <w:lang w:val="ro-RO" w:eastAsia="ko-KR"/>
+        </w:rPr>
+        <w:t xml:space="preserve"> simularea traficului. Acestea sunt</w:t>
+      </w:r>
+      <w:r>
+        <w:rPr>
+          <w:lang w:eastAsia="ko-KR"/>
+        </w:rPr>
+        <w:t xml:space="preserve">: </w:t>
+      </w:r>
+      <w:r>
+        <w:rPr>
+          <w:i/>
+          <w:lang w:eastAsia="ko-KR"/>
+        </w:rPr>
+        <w:t>Ingineria Traficului</w:t>
+      </w:r>
+      <w:r>
+        <w:rPr>
+          <w:lang w:eastAsia="ko-KR"/>
+        </w:rPr>
+        <w:t xml:space="preserve"> (Traffic Engineering) </w:t>
+      </w:r>
+      <w:r>
+        <w:rPr>
+          <w:lang w:val="ro-RO" w:eastAsia="ko-KR"/>
+        </w:rPr>
+        <w:t xml:space="preserve">și </w:t>
+      </w:r>
+      <w:r>
+        <w:rPr>
+          <w:i/>
+          <w:lang w:val="ro-RO" w:eastAsia="ko-KR"/>
+        </w:rPr>
+        <w:t>Planificarea sistemulu</w:t>
+      </w:r>
+      <w:r>
+        <w:rPr>
+          <w:i/>
+          <w:lang w:val="ro-RO" w:eastAsia="ko-KR"/>
+        </w:rPr>
+        <w:t>i</w:t>
+      </w:r>
+      <w:r>
+        <w:rPr>
+          <w:i/>
+          <w:lang w:val="ro-RO" w:eastAsia="ko-KR"/>
+        </w:rPr>
+        <w:t xml:space="preserve"> de transport</w:t>
+      </w:r>
+      <w:r>
+        <w:rPr>
+          <w:lang w:val="ro-RO" w:eastAsia="ko-KR"/>
+        </w:rPr>
+        <w:t xml:space="preserve"> (Transportation planning)</w:t>
+      </w:r>
+      <w:r>
+        <w:rPr>
+          <w:lang w:val="ro-RO" w:eastAsia="ko-KR"/>
+        </w:rPr>
+        <w:t>.</w:t>
+      </w:r>
+    </w:p>
+    <w:p>
+      <w:pPr>
+        <w:pStyle w:val="Heading3"/>
+      </w:pPr>
+      <w:bookmarkStart w:id="14" w:name="_Toc420933307"/>
+      <w:r>
+        <w:t>Ingineria Traficului</w:t>
       </w:r>
       <w:bookmarkEnd w:id="14"/>
-    </w:p>
-    <w:p>
-      <w:pPr>
-        <w:rPr>
-          <w:lang w:val="ro-RO" w:eastAsia="ko-KR"/>
-        </w:rPr>
-      </w:pPr>
-      <w:r>
-        <w:rPr>
-          <w:lang w:val="ro-RO" w:eastAsia="ko-KR"/>
-        </w:rPr>
-        <w:t>Tema a</w:t>
-      </w:r>
-      <w:r>
-        <w:rPr>
-          <w:lang w:val="ro-RO" w:eastAsia="ko-KR"/>
-        </w:rPr>
-        <w:t xml:space="preserve">leasă se încadrează în două mari domenii care se ocupă </w:t>
-      </w:r>
-      <w:r>
-        <w:rPr>
-          <w:lang w:val="ro-RO" w:eastAsia="ko-KR"/>
-        </w:rPr>
-        <w:t>d</w:t>
-      </w:r>
-      <w:r>
-        <w:rPr>
-          <w:lang w:val="ro-RO" w:eastAsia="ko-KR"/>
-        </w:rPr>
-        <w:t>e</w:t>
-      </w:r>
-      <w:r>
-        <w:rPr>
-          <w:lang w:val="ro-RO" w:eastAsia="ko-KR"/>
-        </w:rPr>
-        <w:t xml:space="preserve"> simularea traficului. Acestea sunt</w:t>
-      </w:r>
-      <w:r>
-        <w:rPr>
-          <w:lang w:eastAsia="ko-KR"/>
-        </w:rPr>
-        <w:t xml:space="preserve">: </w:t>
-      </w:r>
-      <w:r>
-        <w:rPr>
-          <w:i/>
-          <w:lang w:eastAsia="ko-KR"/>
-        </w:rPr>
-        <w:t>Ingineria Traficului</w:t>
-      </w:r>
-      <w:r>
-        <w:rPr>
-          <w:lang w:eastAsia="ko-KR"/>
-        </w:rPr>
-        <w:t xml:space="preserve"> (Traffic Engineering) </w:t>
-      </w:r>
-      <w:r>
-        <w:rPr>
-          <w:lang w:val="ro-RO" w:eastAsia="ko-KR"/>
-        </w:rPr>
-        <w:t xml:space="preserve">și </w:t>
-      </w:r>
-      <w:r>
-        <w:rPr>
-          <w:i/>
-          <w:lang w:val="ro-RO" w:eastAsia="ko-KR"/>
-        </w:rPr>
-        <w:t>Planificarea sistemulu</w:t>
-      </w:r>
-      <w:r>
-        <w:rPr>
-          <w:i/>
-          <w:lang w:val="ro-RO" w:eastAsia="ko-KR"/>
-        </w:rPr>
-        <w:t>i</w:t>
-      </w:r>
-      <w:r>
-        <w:rPr>
-          <w:i/>
-          <w:lang w:val="ro-RO" w:eastAsia="ko-KR"/>
-        </w:rPr>
-        <w:t xml:space="preserve"> de transport</w:t>
-      </w:r>
-      <w:r>
-        <w:rPr>
-          <w:lang w:val="ro-RO" w:eastAsia="ko-KR"/>
-        </w:rPr>
-        <w:t xml:space="preserve"> (Transportation planning)</w:t>
-      </w:r>
-      <w:r>
-        <w:rPr>
-          <w:lang w:val="ro-RO" w:eastAsia="ko-KR"/>
-        </w:rPr>
-        <w:t>.</w:t>
-      </w:r>
-    </w:p>
-    <w:p>
-      <w:pPr>
-        <w:pStyle w:val="Heading3"/>
-      </w:pPr>
-      <w:bookmarkStart w:id="15" w:name="_Toc420933307"/>
-      <w:r>
-        <w:t>Ingineria Traficului</w:t>
-      </w:r>
-      <w:bookmarkEnd w:id="15"/>
     </w:p>
     <w:p>
       <w:pPr>
@@ -5285,11 +5297,11 @@
       <w:pPr>
         <w:pStyle w:val="Heading3"/>
       </w:pPr>
-      <w:bookmarkStart w:id="16" w:name="_Toc420933308"/>
+      <w:bookmarkStart w:id="15" w:name="_Toc420933308"/>
       <w:r>
         <w:t>Planificarea Sistemului de Transport</w:t>
       </w:r>
-      <w:bookmarkEnd w:id="16"/>
+      <w:bookmarkEnd w:id="15"/>
     </w:p>
     <w:p>
       <w:pPr>
@@ -5454,13 +5466,13 @@
       <w:pPr>
         <w:pStyle w:val="Heading1"/>
       </w:pPr>
-      <w:bookmarkStart w:id="17" w:name="_Toc255879984"/>
-      <w:bookmarkStart w:id="18" w:name="_Toc255889037"/>
-      <w:bookmarkStart w:id="19" w:name="_Toc294769675"/>
-      <w:bookmarkStart w:id="20" w:name="_Toc384978574"/>
-      <w:bookmarkStart w:id="21" w:name="_Toc384978588"/>
-      <w:bookmarkStart w:id="22" w:name="_Toc384979760"/>
-      <w:bookmarkStart w:id="23" w:name="_Toc420933309"/>
+      <w:bookmarkStart w:id="16" w:name="_Toc255879984"/>
+      <w:bookmarkStart w:id="17" w:name="_Toc255889037"/>
+      <w:bookmarkStart w:id="18" w:name="_Toc294769675"/>
+      <w:bookmarkStart w:id="19" w:name="_Toc384978574"/>
+      <w:bookmarkStart w:id="20" w:name="_Toc384978588"/>
+      <w:bookmarkStart w:id="21" w:name="_Toc384979760"/>
+      <w:bookmarkStart w:id="22" w:name="_Toc420933309"/>
       <w:r>
         <w:lastRenderedPageBreak/>
         <w:t xml:space="preserve">Obiectivele </w:t>
@@ -5471,13 +5483,13 @@
       <w:r>
         <w:t>roiectului</w:t>
       </w:r>
+      <w:bookmarkEnd w:id="16"/>
       <w:bookmarkEnd w:id="17"/>
       <w:bookmarkEnd w:id="18"/>
       <w:bookmarkEnd w:id="19"/>
       <w:bookmarkEnd w:id="20"/>
       <w:bookmarkEnd w:id="21"/>
       <w:bookmarkEnd w:id="22"/>
-      <w:bookmarkEnd w:id="23"/>
     </w:p>
     <w:p>
       <w:pPr>
@@ -5565,10 +5577,10 @@
       <w:pPr>
         <w:pStyle w:val="Heading1"/>
       </w:pPr>
-      <w:bookmarkStart w:id="24" w:name="_Toc384978575"/>
-      <w:bookmarkStart w:id="25" w:name="_Toc384978589"/>
-      <w:bookmarkStart w:id="26" w:name="_Toc384979761"/>
-      <w:bookmarkStart w:id="27" w:name="_Toc420933310"/>
+      <w:bookmarkStart w:id="23" w:name="_Toc384978575"/>
+      <w:bookmarkStart w:id="24" w:name="_Toc384978589"/>
+      <w:bookmarkStart w:id="25" w:name="_Toc384979761"/>
+      <w:bookmarkStart w:id="26" w:name="_Toc420933310"/>
       <w:r>
         <w:lastRenderedPageBreak/>
         <w:t xml:space="preserve">Studiu </w:t>
@@ -5579,10 +5591,10 @@
       <w:r>
         <w:t>ibliografic</w:t>
       </w:r>
+      <w:bookmarkEnd w:id="23"/>
       <w:bookmarkEnd w:id="24"/>
       <w:bookmarkEnd w:id="25"/>
       <w:bookmarkEnd w:id="26"/>
-      <w:bookmarkEnd w:id="27"/>
     </w:p>
     <w:p>
       <w:pPr>
@@ -6856,13 +6868,7 @@
                               <w:rPr>
                                 <w:i/>
                               </w:rPr>
-                              <w:t xml:space="preserve"> </w:t>
-                            </w:r>
-                            <w:r>
-                              <w:rPr>
-                                <w:i/>
-                              </w:rPr>
-                              <w:t>Interfață grafică simulator</w:t>
+                              <w:t xml:space="preserve"> Interfață grafică simulator</w:t>
                             </w:r>
                           </w:p>
                         </w:txbxContent>
@@ -6938,13 +6944,7 @@
                         <w:rPr>
                           <w:i/>
                         </w:rPr>
-                        <w:t xml:space="preserve"> </w:t>
-                      </w:r>
-                      <w:r>
-                        <w:rPr>
-                          <w:i/>
-                        </w:rPr>
-                        <w:t>Interfață grafică simulator</w:t>
+                        <w:t xml:space="preserve"> Interfață grafică simulator</w:t>
                       </w:r>
                     </w:p>
                   </w:txbxContent>
@@ -7242,31 +7242,7 @@
                               <w:rPr>
                                 <w:i/>
                               </w:rPr>
-                              <w:t xml:space="preserve">Figura </w:t>
-                            </w:r>
-                            <w:r>
-                              <w:rPr>
-                                <w:i/>
-                              </w:rPr>
-                              <w:t>3.2</w:t>
-                            </w:r>
-                            <w:r>
-                              <w:rPr>
-                                <w:i/>
-                              </w:rPr>
-                              <w:t xml:space="preserve"> Scenariu</w:t>
-                            </w:r>
-                            <w:r>
-                              <w:rPr>
-                                <w:i/>
-                              </w:rPr>
-                              <w:t>l</w:t>
-                            </w:r>
-                            <w:r>
-                              <w:rPr>
-                                <w:i/>
-                              </w:rPr>
-                              <w:t xml:space="preserve"> studiat (Alexandria, Egipt)</w:t>
+                              <w:t>Figura 3.2 Scenariul studiat (Alexandria, Egipt)</w:t>
                             </w:r>
                           </w:p>
                         </w:txbxContent>
@@ -7301,31 +7277,7 @@
                         <w:rPr>
                           <w:i/>
                         </w:rPr>
-                        <w:t xml:space="preserve">Figura </w:t>
-                      </w:r>
-                      <w:r>
-                        <w:rPr>
-                          <w:i/>
-                        </w:rPr>
-                        <w:t>3.2</w:t>
-                      </w:r>
-                      <w:r>
-                        <w:rPr>
-                          <w:i/>
-                        </w:rPr>
-                        <w:t xml:space="preserve"> Scenariu</w:t>
-                      </w:r>
-                      <w:r>
-                        <w:rPr>
-                          <w:i/>
-                        </w:rPr>
-                        <w:t>l</w:t>
-                      </w:r>
-                      <w:r>
-                        <w:rPr>
-                          <w:i/>
-                        </w:rPr>
-                        <w:t xml:space="preserve"> studiat (Alexandria, Egipt)</w:t>
+                        <w:t>Figura 3.2 Scenariul studiat (Alexandria, Egipt)</w:t>
                       </w:r>
                     </w:p>
                   </w:txbxContent>
@@ -7619,13 +7571,7 @@
                               <w:rPr>
                                 <w:i/>
                               </w:rPr>
-                              <w:t>Tabel 3.1</w:t>
-                            </w:r>
-                            <w:r>
-                              <w:rPr>
-                                <w:i/>
-                              </w:rPr>
-                              <w:t xml:space="preserve"> Forma generală a tranzițiilor stărilor</w:t>
+                              <w:t>Tabel 3.1 Forma generală a tranzițiilor stărilor</w:t>
                             </w:r>
                           </w:p>
                         </w:txbxContent>
@@ -7660,13 +7606,7 @@
                         <w:rPr>
                           <w:i/>
                         </w:rPr>
-                        <w:t>Tabel 3.1</w:t>
-                      </w:r>
-                      <w:r>
-                        <w:rPr>
-                          <w:i/>
-                        </w:rPr>
-                        <w:t xml:space="preserve"> Forma generală a tranzițiilor stărilor</w:t>
+                        <w:t>Tabel 3.1 Forma generală a tranzițiilor stărilor</w:t>
                       </w:r>
                     </w:p>
                   </w:txbxContent>
@@ -8862,39 +8802,39 @@
       <w:pPr>
         <w:pStyle w:val="Heading1"/>
       </w:pPr>
-      <w:bookmarkStart w:id="28" w:name="_Toc255879986"/>
-      <w:bookmarkStart w:id="29" w:name="_Toc255889039"/>
-      <w:bookmarkStart w:id="30" w:name="_Toc294769677"/>
-      <w:bookmarkStart w:id="31" w:name="_Toc384978576"/>
-      <w:bookmarkStart w:id="32" w:name="_Toc384978590"/>
-      <w:bookmarkStart w:id="33" w:name="_Toc384979762"/>
-      <w:bookmarkStart w:id="34" w:name="_Toc420933311"/>
+      <w:bookmarkStart w:id="27" w:name="_Toc255879986"/>
+      <w:bookmarkStart w:id="28" w:name="_Toc255889039"/>
+      <w:bookmarkStart w:id="29" w:name="_Toc294769677"/>
+      <w:bookmarkStart w:id="30" w:name="_Toc384978576"/>
+      <w:bookmarkStart w:id="31" w:name="_Toc384978590"/>
+      <w:bookmarkStart w:id="32" w:name="_Toc384979762"/>
+      <w:bookmarkStart w:id="33" w:name="_Toc420933311"/>
       <w:r>
         <w:lastRenderedPageBreak/>
         <w:t xml:space="preserve">Analiză şi </w:t>
       </w:r>
+      <w:bookmarkEnd w:id="27"/>
       <w:bookmarkEnd w:id="28"/>
+      <w:r>
+        <w:t>F</w:t>
+      </w:r>
+      <w:r>
+        <w:t xml:space="preserve">undamentare </w:t>
+      </w:r>
+      <w:r>
+        <w:t>T</w:t>
+      </w:r>
+      <w:r>
+        <w:t>eoretic</w:t>
+      </w:r>
       <w:bookmarkEnd w:id="29"/>
       <w:r>
-        <w:t>F</w:t>
-      </w:r>
-      <w:r>
-        <w:t xml:space="preserve">undamentare </w:t>
-      </w:r>
-      <w:r>
-        <w:t>T</w:t>
-      </w:r>
-      <w:r>
-        <w:t>eoretic</w:t>
+        <w:t>ă</w:t>
       </w:r>
       <w:bookmarkEnd w:id="30"/>
-      <w:r>
-        <w:t>ă</w:t>
-      </w:r>
       <w:bookmarkEnd w:id="31"/>
       <w:bookmarkEnd w:id="32"/>
       <w:bookmarkEnd w:id="33"/>
-      <w:bookmarkEnd w:id="34"/>
     </w:p>
     <w:p>
       <w:pPr>
@@ -8908,14 +8848,14 @@
           <w:lang w:val="ro-RO"/>
         </w:rPr>
       </w:pPr>
-      <w:bookmarkStart w:id="35" w:name="_Toc420933312"/>
+      <w:bookmarkStart w:id="34" w:name="_Toc420933312"/>
       <w:r>
         <w:rPr>
           <w:lang w:val="ro-RO"/>
         </w:rPr>
         <w:t>Definirea modelului</w:t>
       </w:r>
-      <w:bookmarkEnd w:id="35"/>
+      <w:bookmarkEnd w:id="34"/>
     </w:p>
     <w:p>
       <w:pPr>
@@ -9044,11 +8984,11 @@
           <w:numId w:val="5"/>
         </w:numPr>
       </w:pPr>
-      <w:bookmarkStart w:id="36" w:name="_Toc420933313"/>
+      <w:bookmarkStart w:id="35" w:name="_Toc420933313"/>
       <w:r>
         <w:t>Analiza unei intersecții</w:t>
       </w:r>
-      <w:bookmarkEnd w:id="36"/>
+      <w:bookmarkEnd w:id="35"/>
     </w:p>
     <w:p>
       <w:pPr>
@@ -11272,14 +11212,14 @@
       <w:pPr>
         <w:pStyle w:val="Heading3"/>
       </w:pPr>
-      <w:bookmarkStart w:id="37" w:name="_Toc420933314"/>
+      <w:bookmarkStart w:id="36" w:name="_Toc420933314"/>
       <w:r>
         <w:t xml:space="preserve">Elementele </w:t>
       </w:r>
       <w:r>
         <w:t>mediului de simulare</w:t>
       </w:r>
-      <w:bookmarkEnd w:id="37"/>
+      <w:bookmarkEnd w:id="36"/>
     </w:p>
     <w:p>
       <w:pPr>
@@ -11526,26 +11466,982 @@
       <w:pPr>
         <w:pStyle w:val="Heading2"/>
       </w:pPr>
-      <w:bookmarkStart w:id="38" w:name="_Toc420933315"/>
+      <w:bookmarkStart w:id="37" w:name="_Toc420933315"/>
       <w:r>
         <w:t>Optimizare</w:t>
       </w:r>
+      <w:bookmarkEnd w:id="37"/>
+    </w:p>
+    <w:p>
+      <w:pPr>
+        <w:rPr>
+          <w:lang w:eastAsia="ko-KR"/>
+        </w:rPr>
+      </w:pPr>
+      <w:r>
+        <w:rPr>
+          <w:lang w:eastAsia="ko-KR"/>
+        </w:rPr>
+        <w:t xml:space="preserve">Procesul de optimizare a traficului urban </w:t>
+      </w:r>
+      <w:proofErr w:type="gramStart"/>
+      <w:r>
+        <w:rPr>
+          <w:lang w:eastAsia="ko-KR"/>
+        </w:rPr>
+        <w:t>este</w:t>
+      </w:r>
+      <w:proofErr w:type="gramEnd"/>
+      <w:r>
+        <w:rPr>
+          <w:lang w:eastAsia="ko-KR"/>
+        </w:rPr>
+        <w:t xml:space="preserve"> unul complex datorită numărului mare de parametri care joacă un anumit rol în acest proces.</w:t>
+      </w:r>
+    </w:p>
+    <w:p>
+      <w:pPr>
+        <w:rPr>
+          <w:lang w:eastAsia="ko-KR"/>
+        </w:rPr>
+      </w:pPr>
+      <w:r>
+        <w:rPr>
+          <w:lang w:eastAsia="ko-KR"/>
+        </w:rPr>
+        <w:t xml:space="preserve">Metoda de optimizare aleasă pentru acest caz </w:t>
+      </w:r>
+      <w:proofErr w:type="gramStart"/>
+      <w:r>
+        <w:rPr>
+          <w:lang w:eastAsia="ko-KR"/>
+        </w:rPr>
+        <w:t>este</w:t>
+      </w:r>
+      <w:proofErr w:type="gramEnd"/>
+      <w:r>
+        <w:rPr>
+          <w:lang w:eastAsia="ko-KR"/>
+        </w:rPr>
+        <w:t xml:space="preserve"> integrarea </w:t>
+      </w:r>
+      <w:r>
+        <w:rPr>
+          <w:i/>
+          <w:lang w:eastAsia="ko-KR"/>
+        </w:rPr>
+        <w:t>algoritmului genetic</w:t>
+      </w:r>
+      <w:r>
+        <w:rPr>
+          <w:lang w:eastAsia="ko-KR"/>
+        </w:rPr>
+        <w:t>.</w:t>
+      </w:r>
+    </w:p>
+    <w:p>
+      <w:pPr>
+        <w:pStyle w:val="Heading3"/>
+      </w:pPr>
+      <w:bookmarkStart w:id="38" w:name="_Toc420933316"/>
+      <w:r>
+        <w:t>Algoritm genetic</w:t>
+      </w:r>
       <w:bookmarkEnd w:id="38"/>
     </w:p>
     <w:p>
       <w:pPr>
+        <w:rPr>
+          <w:lang w:val="ro-RO" w:eastAsia="ko-KR"/>
+        </w:rPr>
+      </w:pPr>
+      <w:r>
+        <w:rPr>
+          <w:lang w:val="ro-RO" w:eastAsia="ko-KR"/>
+        </w:rPr>
+        <w:t>Orice organism are un set de reguli</w:t>
+      </w:r>
+      <w:r>
+        <w:rPr>
+          <w:lang w:val="ro-RO" w:eastAsia="ko-KR"/>
+        </w:rPr>
+        <w:t xml:space="preserve"> prin care este descris modul în care acel organism este conturat.</w:t>
+      </w:r>
+      <w:r>
+        <w:rPr>
+          <w:lang w:val="ro-RO" w:eastAsia="ko-KR"/>
+        </w:rPr>
+        <w:t xml:space="preserve"> Aceste reguli sunt codificate în </w:t>
+      </w:r>
+      <w:r>
+        <w:rPr>
+          <w:i/>
+          <w:lang w:val="ro-RO" w:eastAsia="ko-KR"/>
+        </w:rPr>
+        <w:t>gene</w:t>
+      </w:r>
+      <w:r>
+        <w:rPr>
+          <w:lang w:val="ro-RO" w:eastAsia="ko-KR"/>
+        </w:rPr>
+        <w:t xml:space="preserve"> care la rândul lor, grupate formează</w:t>
+      </w:r>
+      <w:r>
+        <w:rPr>
+          <w:lang w:val="ro-RO" w:eastAsia="ko-KR"/>
+        </w:rPr>
+        <w:t xml:space="preserve"> </w:t>
+      </w:r>
+      <w:r>
+        <w:rPr>
+          <w:lang w:val="ro-RO" w:eastAsia="ko-KR"/>
+        </w:rPr>
+        <w:t xml:space="preserve">șiruri lungi numite </w:t>
+      </w:r>
+      <w:r>
+        <w:rPr>
+          <w:i/>
+          <w:lang w:val="ro-RO" w:eastAsia="ko-KR"/>
+        </w:rPr>
+        <w:t>cromozomi</w:t>
+      </w:r>
+      <w:r>
+        <w:rPr>
+          <w:lang w:val="ro-RO" w:eastAsia="ko-KR"/>
+        </w:rPr>
+        <w:t>.</w:t>
+      </w:r>
+      <w:r>
+        <w:rPr>
+          <w:lang w:val="ro-RO" w:eastAsia="ko-KR"/>
+        </w:rPr>
+        <w:t xml:space="preserve"> Fiecare geană reprezintă o însușire specifică fiecărui organism (de exmplu: culoarea ochilor, culoarea părului) și are numeroase </w:t>
+      </w:r>
+      <w:r>
+        <w:rPr>
+          <w:lang w:val="ro-RO" w:eastAsia="ko-KR"/>
+        </w:rPr>
+        <w:lastRenderedPageBreak/>
+        <w:t>variații. Ca și exemplu, culoarea părului poate fi blond, șaten, roșcat.</w:t>
+      </w:r>
+      <w:r>
+        <w:rPr>
+          <w:lang w:val="ro-RO" w:eastAsia="ko-KR"/>
+        </w:rPr>
+        <w:t xml:space="preserve"> Genele împreună cu variația lor sunt numite </w:t>
+      </w:r>
+      <w:r>
+        <w:rPr>
+          <w:i/>
+          <w:lang w:val="ro-RO" w:eastAsia="ko-KR"/>
+        </w:rPr>
+        <w:t>genotipul</w:t>
+      </w:r>
+      <w:r>
+        <w:rPr>
+          <w:lang w:val="ro-RO" w:eastAsia="ko-KR"/>
+        </w:rPr>
+        <w:t xml:space="preserve"> organismului.</w:t>
+      </w:r>
+      <w:r>
+        <w:rPr>
+          <w:lang w:val="ro-RO" w:eastAsia="ko-KR"/>
+        </w:rPr>
+        <w:t xml:space="preserve"> Atunci când două organisme se unesc ele au aceleași gene. Rezultatul unirii a două organisme s-ar putea sa aibă o jumătate din genele unui părinte, iar cealaltă jumătate de la </w:t>
+      </w:r>
+      <w:r>
+        <w:rPr>
+          <w:lang w:val="ro-RO" w:eastAsia="ko-KR"/>
+        </w:rPr>
+        <w:t>genele celuilalt părinte.</w:t>
+      </w:r>
+      <w:r>
+        <w:rPr>
+          <w:lang w:val="ro-RO" w:eastAsia="ko-KR"/>
+        </w:rPr>
+        <w:t xml:space="preserve"> Acest proces poartă denumirea de recombinare.</w:t>
+      </w:r>
+    </w:p>
+    <w:p>
+      <w:pPr>
+        <w:rPr>
+          <w:lang w:val="ro-RO" w:eastAsia="ko-KR"/>
+        </w:rPr>
+      </w:pPr>
+      <w:r>
+        <w:rPr>
+          <w:lang w:val="ro-RO" w:eastAsia="ko-KR"/>
+        </w:rPr>
+        <w:t xml:space="preserve">Pe baza acestor </w:t>
+      </w:r>
+      <w:r>
+        <w:rPr>
+          <w:lang w:val="ro-RO" w:eastAsia="ko-KR"/>
+        </w:rPr>
+        <w:t>principii genetice și ale selecț</w:t>
+      </w:r>
+      <w:r>
+        <w:rPr>
+          <w:lang w:val="ro-RO" w:eastAsia="ko-KR"/>
+        </w:rPr>
+        <w:t>iei naturale enunțate de Darwin (”</w:t>
+      </w:r>
+      <w:r>
+        <w:rPr>
+          <w:i/>
+          <w:lang w:val="ro-RO" w:eastAsia="ko-KR"/>
+        </w:rPr>
+        <w:t>supraviețuiește cel care e cel mai bine adaptat</w:t>
+      </w:r>
+      <w:r>
+        <w:rPr>
+          <w:lang w:val="ro-RO" w:eastAsia="ko-KR"/>
+        </w:rPr>
+        <w:t>”)</w:t>
+      </w:r>
+      <w:r>
+        <w:rPr>
+          <w:lang w:val="ro-RO" w:eastAsia="ko-KR"/>
+        </w:rPr>
+        <w:t xml:space="preserve"> funcționeză și algoritmul genetic.</w:t>
+      </w:r>
+    </w:p>
+    <w:p>
+      <w:pPr>
+        <w:rPr>
+          <w:lang w:val="ro-RO" w:eastAsia="ko-KR"/>
+        </w:rPr>
+      </w:pPr>
+      <w:r>
+        <w:rPr>
+          <w:noProof/>
+          <w:lang w:eastAsia="en-US"/>
+        </w:rPr>
+        <w:drawing>
+          <wp:anchor distT="0" distB="0" distL="114300" distR="114300" simplePos="0" relativeHeight="251680768" behindDoc="0" locked="0" layoutInCell="1" allowOverlap="1" wp14:anchorId="5D692160" wp14:editId="25324614">
+            <wp:simplePos x="0" y="0"/>
+            <wp:positionH relativeFrom="column">
+              <wp:posOffset>1094740</wp:posOffset>
+            </wp:positionH>
+            <wp:positionV relativeFrom="paragraph">
+              <wp:posOffset>1010920</wp:posOffset>
+            </wp:positionV>
+            <wp:extent cx="3578225" cy="2750185"/>
+            <wp:effectExtent l="0" t="0" r="0" b="0"/>
+            <wp:wrapTopAndBottom/>
+            <wp:docPr id="18" name="Picture 18" descr="C:\Users\edWin\Desktop\LicentaGIT\trunk\Untitled Diagram.png"/>
+            <wp:cNvGraphicFramePr>
+              <a:graphicFrameLocks xmlns:a="http://schemas.openxmlformats.org/drawingml/2006/main" noChangeAspect="1"/>
+            </wp:cNvGraphicFramePr>
+            <a:graphic xmlns:a="http://schemas.openxmlformats.org/drawingml/2006/main">
+              <a:graphicData uri="http://schemas.openxmlformats.org/drawingml/2006/picture">
+                <pic:pic xmlns:pic="http://schemas.openxmlformats.org/drawingml/2006/picture">
+                  <pic:nvPicPr>
+                    <pic:cNvPr id="0" name="Picture 1" descr="C:\Users\edWin\Desktop\LicentaGIT\trunk\Untitled Diagram.png"/>
+                    <pic:cNvPicPr>
+                      <a:picLocks noChangeAspect="1" noChangeArrowheads="1"/>
+                    </pic:cNvPicPr>
+                  </pic:nvPicPr>
+                  <pic:blipFill>
+                    <a:blip r:embed="rId25">
+                      <a:extLst>
+                        <a:ext uri="{28A0092B-C50C-407E-A947-70E740481C1C}">
+                          <a14:useLocalDpi xmlns:a14="http://schemas.microsoft.com/office/drawing/2010/main" val="0"/>
+                        </a:ext>
+                      </a:extLst>
+                    </a:blip>
+                    <a:srcRect/>
+                    <a:stretch>
+                      <a:fillRect/>
+                    </a:stretch>
+                  </pic:blipFill>
+                  <pic:spPr bwMode="auto">
+                    <a:xfrm>
+                      <a:off x="0" y="0"/>
+                      <a:ext cx="3578225" cy="2750185"/>
+                    </a:xfrm>
+                    <a:prstGeom prst="rect">
+                      <a:avLst/>
+                    </a:prstGeom>
+                    <a:noFill/>
+                    <a:ln>
+                      <a:noFill/>
+                    </a:ln>
+                  </pic:spPr>
+                </pic:pic>
+              </a:graphicData>
+            </a:graphic>
+            <wp14:sizeRelH relativeFrom="page">
+              <wp14:pctWidth>0</wp14:pctWidth>
+            </wp14:sizeRelH>
+            <wp14:sizeRelV relativeFrom="page">
+              <wp14:pctHeight>0</wp14:pctHeight>
+            </wp14:sizeRelV>
+          </wp:anchor>
+        </w:drawing>
+      </w:r>
+      <w:r>
+        <w:rPr>
+          <w:lang w:val="ro-RO" w:eastAsia="ko-KR"/>
+        </w:rPr>
+        <w:t>Algoritmul genetic reprezintă un algoritm complex de căutare</w:t>
+      </w:r>
+      <w:r>
+        <w:rPr>
+          <w:lang w:val="ro-RO" w:eastAsia="ko-KR"/>
+        </w:rPr>
+        <w:t xml:space="preserve"> euristică</w:t>
+      </w:r>
+      <w:r>
+        <w:rPr>
+          <w:lang w:val="ro-RO" w:eastAsia="ko-KR"/>
+        </w:rPr>
+        <w:t xml:space="preserve"> care funcțio</w:t>
+      </w:r>
+      <w:r>
+        <w:rPr>
+          <w:lang w:val="ro-RO" w:eastAsia="ko-KR"/>
+        </w:rPr>
+        <w:t>nează printr-un proces de selecț</w:t>
+      </w:r>
+      <w:r>
+        <w:rPr>
+          <w:lang w:val="ro-RO" w:eastAsia="ko-KR"/>
+        </w:rPr>
+        <w:t>ie naturală.</w:t>
+      </w:r>
+      <w:r>
+        <w:rPr>
+          <w:lang w:val="ro-RO" w:eastAsia="ko-KR"/>
+        </w:rPr>
+        <w:t xml:space="preserve"> Acești algoritmi reprezintă o aplicație a inteligenței ar</w:t>
+      </w:r>
+      <w:r>
+        <w:rPr>
+          <w:lang w:val="ro-RO" w:eastAsia="ko-KR"/>
+        </w:rPr>
+        <w:t>tificiale și cel mai adesea sunt folosiți în probleme de opti</w:t>
+      </w:r>
+      <w:r>
+        <w:rPr>
+          <w:lang w:val="ro-RO" w:eastAsia="ko-KR"/>
+        </w:rPr>
+        <w:t>mizare, planificare ori căutare.</w:t>
+      </w:r>
+      <w:r>
+        <w:rPr>
+          <w:lang w:val="ro-RO" w:eastAsia="ko-KR"/>
+        </w:rPr>
+        <w:t xml:space="preserve"> Soluția unei optimizări</w:t>
+      </w:r>
+      <w:r>
+        <w:rPr>
+          <w:lang w:val="ro-RO" w:eastAsia="ko-KR"/>
+        </w:rPr>
+        <w:t xml:space="preserve"> cu algoritmi genetici</w:t>
+      </w:r>
+      <w:r>
+        <w:rPr>
+          <w:lang w:val="ro-RO" w:eastAsia="ko-KR"/>
+        </w:rPr>
+        <w:t xml:space="preserve"> va fi una apropiată de cea optimă</w:t>
+      </w:r>
+      <w:r>
+        <w:rPr>
+          <w:lang w:val="ro-RO" w:eastAsia="ko-KR"/>
+        </w:rPr>
+        <w:t xml:space="preserve"> și nu cea mai optimă</w:t>
+      </w:r>
+      <w:r>
+        <w:rPr>
+          <w:lang w:val="ro-RO" w:eastAsia="ko-KR"/>
+        </w:rPr>
+        <w:t>.</w:t>
+      </w:r>
+    </w:p>
+    <w:p>
+      <w:pPr>
+        <w:rPr>
+          <w:lang w:val="ro-RO" w:eastAsia="ko-KR"/>
+        </w:rPr>
+      </w:pPr>
+    </w:p>
+    <w:p>
+      <w:pPr>
+        <w:rPr>
+          <w:lang w:val="ro-RO" w:eastAsia="ko-KR"/>
+        </w:rPr>
+      </w:pPr>
+      <w:r>
+        <w:rPr>
+          <w:lang w:val="ro-RO" w:eastAsia="ko-KR"/>
+        </w:rPr>
+        <w:t>În figura    sunt reprezentați pașii efectuați de algoritmul genetic.</w:t>
+      </w:r>
+      <w:r>
+        <w:rPr>
+          <w:lang w:val="ro-RO" w:eastAsia="ko-KR"/>
+        </w:rPr>
+        <w:t xml:space="preserve"> În continuare se vor prezenta pașii în detaliu.</w:t>
+      </w:r>
+    </w:p>
+    <w:p>
+      <w:pPr>
+        <w:pStyle w:val="ListParagraph"/>
+        <w:numPr>
+          <w:ilvl w:val="0"/>
+          <w:numId w:val="17"/>
+        </w:numPr>
+        <w:rPr>
+          <w:lang w:val="ro-RO" w:eastAsia="ko-KR"/>
+        </w:rPr>
+      </w:pPr>
+      <w:r>
+        <w:rPr>
+          <w:noProof/>
+          <w:lang w:eastAsia="en-US"/>
+        </w:rPr>
+        <w:drawing>
+          <wp:anchor distT="0" distB="0" distL="114300" distR="114300" simplePos="0" relativeHeight="251681792" behindDoc="0" locked="0" layoutInCell="1" allowOverlap="1" wp14:anchorId="26966127" wp14:editId="7219DAC6">
+            <wp:simplePos x="0" y="0"/>
+            <wp:positionH relativeFrom="column">
+              <wp:posOffset>926465</wp:posOffset>
+            </wp:positionH>
+            <wp:positionV relativeFrom="paragraph">
+              <wp:posOffset>314960</wp:posOffset>
+            </wp:positionV>
+            <wp:extent cx="4300855" cy="445770"/>
+            <wp:effectExtent l="0" t="0" r="4445" b="0"/>
+            <wp:wrapTopAndBottom/>
+            <wp:docPr id="19" name="Picture 19" descr="C:\Users\edWin\Desktop\LicentaGIT\trunk\cromozom.png"/>
+            <wp:cNvGraphicFramePr>
+              <a:graphicFrameLocks xmlns:a="http://schemas.openxmlformats.org/drawingml/2006/main" noChangeAspect="1"/>
+            </wp:cNvGraphicFramePr>
+            <a:graphic xmlns:a="http://schemas.openxmlformats.org/drawingml/2006/main">
+              <a:graphicData uri="http://schemas.openxmlformats.org/drawingml/2006/picture">
+                <pic:pic xmlns:pic="http://schemas.openxmlformats.org/drawingml/2006/picture">
+                  <pic:nvPicPr>
+                    <pic:cNvPr id="0" name="Picture 2" descr="C:\Users\edWin\Desktop\LicentaGIT\trunk\cromozom.png"/>
+                    <pic:cNvPicPr>
+                      <a:picLocks noChangeAspect="1" noChangeArrowheads="1"/>
+                    </pic:cNvPicPr>
+                  </pic:nvPicPr>
+                  <pic:blipFill>
+                    <a:blip r:embed="rId26">
+                      <a:extLst>
+                        <a:ext uri="{28A0092B-C50C-407E-A947-70E740481C1C}">
+                          <a14:useLocalDpi xmlns:a14="http://schemas.microsoft.com/office/drawing/2010/main" val="0"/>
+                        </a:ext>
+                      </a:extLst>
+                    </a:blip>
+                    <a:srcRect/>
+                    <a:stretch>
+                      <a:fillRect/>
+                    </a:stretch>
+                  </pic:blipFill>
+                  <pic:spPr bwMode="auto">
+                    <a:xfrm>
+                      <a:off x="0" y="0"/>
+                      <a:ext cx="4300855" cy="445770"/>
+                    </a:xfrm>
+                    <a:prstGeom prst="rect">
+                      <a:avLst/>
+                    </a:prstGeom>
+                    <a:noFill/>
+                    <a:ln>
+                      <a:noFill/>
+                    </a:ln>
+                  </pic:spPr>
+                </pic:pic>
+              </a:graphicData>
+            </a:graphic>
+            <wp14:sizeRelH relativeFrom="page">
+              <wp14:pctWidth>0</wp14:pctWidth>
+            </wp14:sizeRelH>
+            <wp14:sizeRelV relativeFrom="page">
+              <wp14:pctHeight>0</wp14:pctHeight>
+            </wp14:sizeRelV>
+          </wp:anchor>
+        </w:drawing>
+      </w:r>
+      <w:r>
+        <w:rPr>
+          <w:i/>
+          <w:lang w:val="ro-RO" w:eastAsia="ko-KR"/>
+        </w:rPr>
+        <w:t>Inițializare</w:t>
+      </w:r>
+      <w:r>
+        <w:rPr>
+          <w:i/>
+          <w:lang w:val="ro-RO" w:eastAsia="ko-KR"/>
+        </w:rPr>
+        <w:t xml:space="preserve"> populație</w:t>
+      </w:r>
+    </w:p>
+    <w:p>
+      <w:pPr>
+        <w:pStyle w:val="ListParagraph"/>
+        <w:ind w:left="1080" w:firstLine="360"/>
+        <w:rPr>
+          <w:lang w:val="ro-RO" w:eastAsia="ko-KR"/>
+        </w:rPr>
+      </w:pPr>
+    </w:p>
+    <w:p>
+      <w:pPr>
+        <w:pStyle w:val="ListParagraph"/>
+        <w:ind w:left="1080" w:firstLine="360"/>
+        <w:rPr>
+          <w:lang w:val="ro-RO" w:eastAsia="ko-KR"/>
+        </w:rPr>
+      </w:pPr>
+      <w:r>
+        <w:rPr>
+          <w:lang w:val="ro-RO" w:eastAsia="ko-KR"/>
+        </w:rPr>
+        <w:t xml:space="preserve">Figura  reprezintă un exemplu de un cromozom și codificarea </w:t>
+      </w:r>
+      <w:r>
+        <w:rPr>
+          <w:lang w:val="ro-RO" w:eastAsia="ko-KR"/>
+        </w:rPr>
+        <w:t xml:space="preserve">unică a </w:t>
+      </w:r>
+      <w:r>
+        <w:rPr>
+          <w:lang w:val="ro-RO" w:eastAsia="ko-KR"/>
+        </w:rPr>
+        <w:t xml:space="preserve">genelor sale. </w:t>
+      </w:r>
+    </w:p>
+    <w:p>
+      <w:pPr>
+        <w:pStyle w:val="ListParagraph"/>
+        <w:ind w:left="1080" w:firstLine="360"/>
+        <w:rPr>
+          <w:lang w:val="ro-RO" w:eastAsia="ko-KR"/>
+        </w:rPr>
+      </w:pPr>
+      <w:r>
+        <w:rPr>
+          <w:lang w:val="ro-RO" w:eastAsia="ko-KR"/>
+        </w:rPr>
+        <w:t>În primul pas din acest proces se va inițializa populația de cromozomi</w:t>
+      </w:r>
+      <w:r>
+        <w:rPr>
+          <w:lang w:val="ro-RO" w:eastAsia="ko-KR"/>
+        </w:rPr>
+        <w:t xml:space="preserve">. Fiecare din acești cromozomi va avea o codificare a genelor proprie generată într-un mod aleator. </w:t>
+      </w:r>
+      <w:r>
+        <w:rPr>
+          <w:lang w:val="ro-RO" w:eastAsia="ko-KR"/>
+        </w:rPr>
+        <w:t xml:space="preserve">Mărimea populației depinde de </w:t>
+      </w:r>
+      <w:r>
+        <w:rPr>
+          <w:lang w:val="ro-RO" w:eastAsia="ko-KR"/>
+        </w:rPr>
+        <w:t>mărimea spațiului</w:t>
+      </w:r>
+      <w:r>
+        <w:rPr>
+          <w:lang w:val="ro-RO" w:eastAsia="ko-KR"/>
+        </w:rPr>
+        <w:t xml:space="preserve"> de căutare și timpul efectiv de evaluare a fiecărui individ.</w:t>
+      </w:r>
+      <w:r>
+        <w:rPr>
+          <w:lang w:val="ro-RO" w:eastAsia="ko-KR"/>
+        </w:rPr>
+        <w:t xml:space="preserve"> În general mărimea populației va fi undeva între </w:t>
+      </w:r>
+      <w:r>
+        <w:rPr>
+          <w:i/>
+          <w:lang w:val="ro-RO" w:eastAsia="ko-KR"/>
+        </w:rPr>
+        <w:t>50</w:t>
+      </w:r>
+      <w:r>
+        <w:rPr>
+          <w:lang w:val="ro-RO" w:eastAsia="ko-KR"/>
+        </w:rPr>
+        <w:t xml:space="preserve"> până la </w:t>
+      </w:r>
+      <w:r>
+        <w:rPr>
+          <w:i/>
+          <w:lang w:val="ro-RO" w:eastAsia="ko-KR"/>
+        </w:rPr>
+        <w:t>1000</w:t>
+      </w:r>
+      <w:r>
+        <w:rPr>
+          <w:lang w:val="ro-RO" w:eastAsia="ko-KR"/>
+        </w:rPr>
+        <w:t xml:space="preserve"> de cromozomi</w:t>
+      </w:r>
+      <w:r>
+        <w:rPr>
+          <w:lang w:val="ro-RO" w:eastAsia="ko-KR"/>
+        </w:rPr>
+        <w:t>.</w:t>
+      </w:r>
+    </w:p>
+    <w:p>
+      <w:pPr>
+        <w:pStyle w:val="ListParagraph"/>
+        <w:numPr>
+          <w:ilvl w:val="0"/>
+          <w:numId w:val="17"/>
+        </w:numPr>
+        <w:rPr>
+          <w:i/>
+          <w:lang w:val="ro-RO" w:eastAsia="ko-KR"/>
+        </w:rPr>
+      </w:pPr>
+      <w:r>
+        <w:rPr>
+          <w:i/>
+          <w:lang w:val="ro-RO" w:eastAsia="ko-KR"/>
+        </w:rPr>
+        <w:t>Evaluare</w:t>
+      </w:r>
+    </w:p>
+    <w:p>
+      <w:pPr>
+        <w:pStyle w:val="ListParagraph"/>
+        <w:ind w:left="1080" w:firstLine="360"/>
+        <w:rPr>
+          <w:lang w:val="ro-RO" w:eastAsia="ko-KR"/>
+        </w:rPr>
+      </w:pPr>
+      <w:r>
+        <w:rPr>
+          <w:lang w:val="ro-RO" w:eastAsia="ko-KR"/>
+        </w:rPr>
+        <w:t>Procesul de evaluare va determina cât de bun este un cromozom comparat cu restul indivizilor din cadrul populației.</w:t>
+      </w:r>
+      <w:r>
+        <w:rPr>
+          <w:lang w:val="ro-RO" w:eastAsia="ko-KR"/>
+        </w:rPr>
+        <w:t xml:space="preserve"> Acest pas reprezintă cea mai </w:t>
+      </w:r>
+      <w:r>
+        <w:rPr>
+          <w:lang w:val="ro-RO" w:eastAsia="ko-KR"/>
+        </w:rPr>
+        <w:lastRenderedPageBreak/>
+        <w:t>importantă parte a algoritmului genetic. În cazul în care funcția de evaluare nu este corectă, algoritmul va produce soluții eronate.</w:t>
+      </w:r>
+    </w:p>
+    <w:p>
+      <w:pPr>
+        <w:pStyle w:val="ListParagraph"/>
+        <w:ind w:left="1080" w:firstLine="360"/>
+        <w:rPr>
+          <w:lang w:val="ro-RO" w:eastAsia="ko-KR"/>
+        </w:rPr>
+      </w:pPr>
+      <w:r>
+        <w:rPr>
+          <w:lang w:val="ro-RO" w:eastAsia="ko-KR"/>
+        </w:rPr>
+        <w:t>Funcția de evaluare a indivizilor nu va putea returna o valoare booleană (</w:t>
+      </w:r>
+      <w:r>
+        <w:rPr>
+          <w:i/>
+          <w:lang w:val="ro-RO" w:eastAsia="ko-KR"/>
+        </w:rPr>
+        <w:t>True</w:t>
+      </w:r>
+      <w:r>
+        <w:rPr>
+          <w:lang w:val="ro-RO" w:eastAsia="ko-KR"/>
+        </w:rPr>
+        <w:t xml:space="preserve"> sau </w:t>
+      </w:r>
+      <w:r>
+        <w:rPr>
+          <w:i/>
+          <w:lang w:val="ro-RO" w:eastAsia="ko-KR"/>
+        </w:rPr>
+        <w:t>False</w:t>
+      </w:r>
+      <w:r>
+        <w:rPr>
+          <w:lang w:val="ro-RO" w:eastAsia="ko-KR"/>
+        </w:rPr>
+        <w:t>)</w:t>
+      </w:r>
+      <w:r>
+        <w:rPr>
+          <w:lang w:val="ro-RO" w:eastAsia="ko-KR"/>
+        </w:rPr>
+        <w:t xml:space="preserve"> </w:t>
+      </w:r>
+      <w:r>
+        <w:rPr>
+          <w:lang w:val="ro-RO" w:eastAsia="ko-KR"/>
+        </w:rPr>
+        <w:t>deoarece acestă valoare trebuie să fie una comparabilă.</w:t>
+      </w:r>
+      <w:r>
+        <w:rPr>
+          <w:lang w:val="ro-RO" w:eastAsia="ko-KR"/>
+        </w:rPr>
+        <w:t xml:space="preserve"> De cele mai multe ori se folosesc valori întregi</w:t>
+      </w:r>
+      <w:r>
+        <w:rPr>
+          <w:lang w:val="ro-RO" w:eastAsia="ko-KR"/>
+        </w:rPr>
+        <w:t>,</w:t>
+      </w:r>
+      <w:r>
+        <w:rPr>
+          <w:lang w:val="ro-RO" w:eastAsia="ko-KR"/>
+        </w:rPr>
+        <w:t xml:space="preserve"> care pot reprezenta probabilități sau statistici ale soluției curente.</w:t>
+      </w:r>
+    </w:p>
+    <w:p>
+      <w:pPr>
+        <w:pStyle w:val="ListParagraph"/>
+        <w:numPr>
+          <w:ilvl w:val="0"/>
+          <w:numId w:val="17"/>
+        </w:numPr>
+        <w:rPr>
+          <w:i/>
+          <w:lang w:val="ro-RO" w:eastAsia="ko-KR"/>
+        </w:rPr>
+      </w:pPr>
+      <w:r>
+        <w:rPr>
+          <w:i/>
+          <w:lang w:val="ro-RO" w:eastAsia="ko-KR"/>
+        </w:rPr>
+        <w:t>Selecție</w:t>
+      </w:r>
+    </w:p>
+    <w:p>
+      <w:pPr>
+        <w:pStyle w:val="ListParagraph"/>
+        <w:ind w:left="1080" w:firstLine="360"/>
+        <w:rPr>
+          <w:lang w:val="ro-RO" w:eastAsia="ko-KR"/>
+        </w:rPr>
+      </w:pPr>
+      <w:r>
+        <w:rPr>
+          <w:lang w:val="ro-RO" w:eastAsia="ko-KR"/>
+        </w:rPr>
+        <w:t xml:space="preserve">Procesul de selecție a părinților candidați poate fi executat în trei moduri: </w:t>
+      </w:r>
+      <w:r>
+        <w:rPr>
+          <w:i/>
+          <w:lang w:val="ro-RO" w:eastAsia="ko-KR"/>
+        </w:rPr>
+        <w:t>Slecție tip ruletă</w:t>
+      </w:r>
+      <w:r>
+        <w:rPr>
+          <w:lang w:val="ro-RO" w:eastAsia="ko-KR"/>
+        </w:rPr>
+        <w:t xml:space="preserve">, </w:t>
+      </w:r>
+      <w:r>
+        <w:rPr>
+          <w:i/>
+          <w:lang w:val="ro-RO" w:eastAsia="ko-KR"/>
+        </w:rPr>
+        <w:t>Selecție turneu</w:t>
+      </w:r>
+      <w:r>
+        <w:rPr>
+          <w:lang w:val="ro-RO" w:eastAsia="ko-KR"/>
+        </w:rPr>
+        <w:t xml:space="preserve"> și </w:t>
+      </w:r>
+      <w:r>
+        <w:rPr>
+          <w:i/>
+          <w:lang w:val="ro-RO" w:eastAsia="ko-KR"/>
+        </w:rPr>
+        <w:t>Selecție truncare</w:t>
+      </w:r>
+      <w:r>
+        <w:rPr>
+          <w:lang w:val="ro-RO" w:eastAsia="ko-KR"/>
+        </w:rPr>
+        <w:t>.</w:t>
+      </w:r>
+    </w:p>
+    <w:p>
+      <w:pPr>
+        <w:rPr>
+          <w:lang w:val="ro-RO" w:eastAsia="ko-KR"/>
+        </w:rPr>
+      </w:pPr>
+    </w:p>
+    <w:p>
+      <w:pPr>
+        <w:pStyle w:val="ListParagraph"/>
+        <w:numPr>
+          <w:ilvl w:val="0"/>
+          <w:numId w:val="17"/>
+        </w:numPr>
+        <w:rPr>
+          <w:i/>
+          <w:lang w:val="ro-RO" w:eastAsia="ko-KR"/>
+        </w:rPr>
+      </w:pPr>
+      <w:r>
+        <w:rPr>
+          <w:noProof/>
+          <w:lang w:eastAsia="en-US"/>
+        </w:rPr>
+        <w:drawing>
+          <wp:anchor distT="0" distB="0" distL="114300" distR="114300" simplePos="0" relativeHeight="251682816" behindDoc="0" locked="0" layoutInCell="1" allowOverlap="1" wp14:anchorId="7BD5783B" wp14:editId="47725F74">
+            <wp:simplePos x="0" y="0"/>
+            <wp:positionH relativeFrom="column">
+              <wp:posOffset>685800</wp:posOffset>
+            </wp:positionH>
+            <wp:positionV relativeFrom="paragraph">
+              <wp:posOffset>346710</wp:posOffset>
+            </wp:positionV>
+            <wp:extent cx="4770755" cy="3364865"/>
+            <wp:effectExtent l="0" t="0" r="0" b="6985"/>
+            <wp:wrapTopAndBottom/>
+            <wp:docPr id="20" name="Picture 20" descr="C:\Users\edWin\Desktop\LicentaGIT\trunk\crossover.png"/>
+            <wp:cNvGraphicFramePr>
+              <a:graphicFrameLocks xmlns:a="http://schemas.openxmlformats.org/drawingml/2006/main" noChangeAspect="1"/>
+            </wp:cNvGraphicFramePr>
+            <a:graphic xmlns:a="http://schemas.openxmlformats.org/drawingml/2006/main">
+              <a:graphicData uri="http://schemas.openxmlformats.org/drawingml/2006/picture">
+                <pic:pic xmlns:pic="http://schemas.openxmlformats.org/drawingml/2006/picture">
+                  <pic:nvPicPr>
+                    <pic:cNvPr id="0" name="Picture 3" descr="C:\Users\edWin\Desktop\LicentaGIT\trunk\crossover.png"/>
+                    <pic:cNvPicPr>
+                      <a:picLocks noChangeAspect="1" noChangeArrowheads="1"/>
+                    </pic:cNvPicPr>
+                  </pic:nvPicPr>
+                  <pic:blipFill>
+                    <a:blip r:embed="rId27">
+                      <a:extLst>
+                        <a:ext uri="{28A0092B-C50C-407E-A947-70E740481C1C}">
+                          <a14:useLocalDpi xmlns:a14="http://schemas.microsoft.com/office/drawing/2010/main" val="0"/>
+                        </a:ext>
+                      </a:extLst>
+                    </a:blip>
+                    <a:srcRect/>
+                    <a:stretch>
+                      <a:fillRect/>
+                    </a:stretch>
+                  </pic:blipFill>
+                  <pic:spPr bwMode="auto">
+                    <a:xfrm>
+                      <a:off x="0" y="0"/>
+                      <a:ext cx="4770755" cy="3364865"/>
+                    </a:xfrm>
+                    <a:prstGeom prst="rect">
+                      <a:avLst/>
+                    </a:prstGeom>
+                    <a:noFill/>
+                    <a:ln>
+                      <a:noFill/>
+                    </a:ln>
+                  </pic:spPr>
+                </pic:pic>
+              </a:graphicData>
+            </a:graphic>
+            <wp14:sizeRelH relativeFrom="page">
+              <wp14:pctWidth>0</wp14:pctWidth>
+            </wp14:sizeRelH>
+            <wp14:sizeRelV relativeFrom="page">
+              <wp14:pctHeight>0</wp14:pctHeight>
+            </wp14:sizeRelV>
+          </wp:anchor>
+        </w:drawing>
+      </w:r>
+      <w:r>
+        <w:rPr>
+          <w:i/>
+          <w:lang w:val="ro-RO" w:eastAsia="ko-KR"/>
+        </w:rPr>
+        <w:t>Crossover</w:t>
+      </w:r>
+    </w:p>
+    <w:p>
+      <w:pPr>
+        <w:pStyle w:val="ListParagraph"/>
+        <w:ind w:left="1080" w:firstLine="0"/>
+        <w:rPr>
+          <w:lang w:val="ro-RO" w:eastAsia="ko-KR"/>
+        </w:rPr>
+      </w:pPr>
+    </w:p>
+    <w:p>
+      <w:pPr>
+        <w:pStyle w:val="ListParagraph"/>
+        <w:ind w:left="1080" w:firstLine="0"/>
+        <w:rPr>
+          <w:lang w:val="ro-RO" w:eastAsia="ko-KR"/>
+        </w:rPr>
+      </w:pPr>
+      <w:bookmarkStart w:id="39" w:name="_GoBack"/>
+      <w:bookmarkEnd w:id="39"/>
+    </w:p>
+    <w:p>
+      <w:pPr>
+        <w:pStyle w:val="ListParagraph"/>
+        <w:ind w:left="1080" w:firstLine="0"/>
+        <w:rPr>
+          <w:lang w:val="ro-RO" w:eastAsia="ko-KR"/>
+        </w:rPr>
+      </w:pPr>
+    </w:p>
+    <w:p>
+      <w:pPr>
+        <w:pStyle w:val="ListParagraph"/>
+        <w:numPr>
+          <w:ilvl w:val="0"/>
+          <w:numId w:val="17"/>
+        </w:numPr>
+        <w:rPr>
+          <w:i/>
+          <w:lang w:val="ro-RO" w:eastAsia="ko-KR"/>
+        </w:rPr>
+      </w:pPr>
+      <w:r>
+        <w:rPr>
+          <w:i/>
+          <w:lang w:val="ro-RO" w:eastAsia="ko-KR"/>
+        </w:rPr>
+        <w:t>Mutație</w:t>
+      </w:r>
+    </w:p>
+    <w:p>
+      <w:pPr>
+        <w:pStyle w:val="ListParagraph"/>
+        <w:ind w:left="1080" w:firstLine="0"/>
+        <w:rPr>
+          <w:lang w:val="ro-RO" w:eastAsia="ko-KR"/>
+        </w:rPr>
+      </w:pPr>
+    </w:p>
+    <w:p>
+      <w:pPr>
         <w:pStyle w:val="Heading3"/>
       </w:pPr>
-      <w:bookmarkStart w:id="39" w:name="_Toc420933316"/>
-      <w:r>
-        <w:t>Algoritm genetic</w:t>
-      </w:r>
-      <w:bookmarkEnd w:id="39"/>
-    </w:p>
-    <w:p>
-      <w:pPr>
-        <w:pStyle w:val="Heading3"/>
-      </w:pPr>
       <w:bookmarkStart w:id="40" w:name="_Toc420933317"/>
       <w:r>
         <w:t>Maparea algoritmului genetic pe mediul de simulare</w:t>
@@ -11556,7 +12452,7 @@
     <w:p>
       <w:pPr>
         <w:sectPr>
-          <w:headerReference w:type="default" r:id="rId25"/>
+          <w:headerReference w:type="default" r:id="rId28"/>
           <w:pgSz w:w="12240" w:h="15840"/>
           <w:pgMar w:top="1440" w:right="1800" w:bottom="1440" w:left="1800" w:header="709" w:footer="720" w:gutter="0"/>
           <w:cols w:space="720"/>
@@ -11725,341 +12621,6 @@
           <w:lang w:val="ro-RO"/>
         </w:rPr>
         <w:sectPr>
-          <w:headerReference w:type="default" r:id="rId26"/>
-          <w:pgSz w:w="12240" w:h="15840"/>
-          <w:pgMar w:top="1440" w:right="1800" w:bottom="1440" w:left="1800" w:header="709" w:footer="720" w:gutter="0"/>
-          <w:cols w:space="720"/>
-          <w:docGrid w:linePitch="360"/>
-        </w:sectPr>
-      </w:pPr>
-    </w:p>
-    <w:p>
-      <w:pPr>
-        <w:pStyle w:val="Heading1"/>
-      </w:pPr>
-      <w:bookmarkStart w:id="48" w:name="_Toc384978578"/>
-      <w:bookmarkStart w:id="49" w:name="_Toc384978592"/>
-      <w:bookmarkStart w:id="50" w:name="_Toc384979764"/>
-      <w:bookmarkStart w:id="51" w:name="_Toc420933319"/>
-      <w:r>
-        <w:lastRenderedPageBreak/>
-        <w:t xml:space="preserve">Testare şi </w:t>
-      </w:r>
-      <w:r>
-        <w:t>V</w:t>
-      </w:r>
-      <w:r>
-        <w:t>alidare</w:t>
-      </w:r>
-      <w:bookmarkEnd w:id="48"/>
-      <w:bookmarkEnd w:id="49"/>
-      <w:bookmarkEnd w:id="50"/>
-      <w:bookmarkEnd w:id="51"/>
-    </w:p>
-    <w:p>
-      <w:pPr>
-        <w:rPr>
-          <w:lang w:val="ro-RO"/>
-        </w:rPr>
-      </w:pPr>
-      <w:r>
-        <w:rPr>
-          <w:lang w:val="ro-RO"/>
-        </w:rPr>
-        <w:t>Aproximativ 5% din total.</w:t>
-      </w:r>
-    </w:p>
-    <w:p>
-      <w:pPr>
-        <w:rPr>
-          <w:lang w:val="ro-RO"/>
-        </w:rPr>
-      </w:pPr>
-    </w:p>
-    <w:p>
-      <w:pPr>
-        <w:rPr>
-          <w:lang w:val="ro-RO"/>
-        </w:rPr>
-      </w:pPr>
-    </w:p>
-    <w:p>
-      <w:pPr>
-        <w:rPr>
-          <w:lang w:val="ro-RO"/>
-        </w:rPr>
-      </w:pPr>
-    </w:p>
-    <w:p>
-      <w:pPr>
-        <w:rPr>
-          <w:lang w:val="ro-RO"/>
-        </w:rPr>
-        <w:sectPr>
-          <w:headerReference w:type="default" r:id="rId27"/>
-          <w:pgSz w:w="12240" w:h="15840"/>
-          <w:pgMar w:top="1440" w:right="1800" w:bottom="1440" w:left="1800" w:header="709" w:footer="720" w:gutter="0"/>
-          <w:cols w:space="720"/>
-          <w:docGrid w:linePitch="360"/>
-        </w:sectPr>
-      </w:pPr>
-    </w:p>
-    <w:p>
-      <w:pPr>
-        <w:pStyle w:val="Heading1"/>
-      </w:pPr>
-      <w:bookmarkStart w:id="52" w:name="_Toc384978579"/>
-      <w:bookmarkStart w:id="53" w:name="_Toc384978593"/>
-      <w:bookmarkStart w:id="54" w:name="_Toc384979765"/>
-      <w:bookmarkStart w:id="55" w:name="_Toc420933320"/>
-      <w:r>
-        <w:lastRenderedPageBreak/>
-        <w:t xml:space="preserve">Manual de </w:t>
-      </w:r>
-      <w:r>
-        <w:t>I</w:t>
-      </w:r>
-      <w:r>
-        <w:t xml:space="preserve">nstalare si </w:t>
-      </w:r>
-      <w:r>
-        <w:t>U</w:t>
-      </w:r>
-      <w:r>
-        <w:t>tilizare</w:t>
-      </w:r>
-      <w:bookmarkEnd w:id="52"/>
-      <w:bookmarkEnd w:id="53"/>
-      <w:bookmarkEnd w:id="54"/>
-      <w:bookmarkEnd w:id="55"/>
-    </w:p>
-    <w:p>
-      <w:pPr>
-        <w:rPr>
-          <w:lang w:val="ro-RO"/>
-        </w:rPr>
-      </w:pPr>
-      <w:r>
-        <w:rPr>
-          <w:lang w:val="ro-RO"/>
-        </w:rPr>
-        <w:t>În secţiunea de Instalare trebuie să detaliaţi resursele software şi hardware necesare pentru instalarea şi rularea aplicaţiei, precum şi o descriere pas cu pas a procesului de instalare. Instalarea aplicaţiei trebuie să fie posibilă pe baza a ceea ce se scrie aici.</w:t>
-      </w:r>
-    </w:p>
-    <w:p>
-      <w:pPr>
-        <w:rPr>
-          <w:lang w:val="ro-RO"/>
-        </w:rPr>
-      </w:pPr>
-      <w:r>
-        <w:rPr>
-          <w:lang w:val="ro-RO"/>
-        </w:rPr>
-        <w:t>În acest capitol, trebuie să descrieţi cum se utilizează aplicaţia din punct de vedere al utilizatorului, fără a menţiona aspecte tehnice interne</w:t>
-      </w:r>
-      <w:r>
-        <w:rPr>
-          <w:lang w:val="ro-RO"/>
-        </w:rPr>
-        <w:t>.</w:t>
-      </w:r>
-      <w:r>
-        <w:rPr>
-          <w:lang w:val="ro-RO"/>
-        </w:rPr>
-        <w:t xml:space="preserve"> </w:t>
-      </w:r>
-      <w:r>
-        <w:rPr>
-          <w:lang w:val="ro-RO"/>
-        </w:rPr>
-        <w:t>F</w:t>
-      </w:r>
-      <w:r>
-        <w:rPr>
-          <w:lang w:val="ro-RO"/>
-        </w:rPr>
-        <w:t xml:space="preserve">olosiţi </w:t>
-      </w:r>
-      <w:r>
-        <w:rPr>
-          <w:lang w:val="ro-RO"/>
-        </w:rPr>
-        <w:t>capturi ale ecranului</w:t>
-      </w:r>
-      <w:r>
-        <w:rPr>
-          <w:lang w:val="ro-RO"/>
-        </w:rPr>
-        <w:t xml:space="preserve"> şi explicaţii pas cu pas ale interacţiunii. Folosind acest manual, o persoană ar trebui să poată utiliza produsul vostru.</w:t>
-      </w:r>
-    </w:p>
-    <w:p>
-      <w:pPr>
-        <w:rPr>
-          <w:lang w:val="ro-RO"/>
-        </w:rPr>
-      </w:pPr>
-    </w:p>
-    <w:p>
-      <w:pPr>
-        <w:rPr>
-          <w:lang w:val="ro-RO"/>
-        </w:rPr>
-      </w:pPr>
-    </w:p>
-    <w:p>
-      <w:pPr>
-        <w:rPr>
-          <w:lang w:val="ro-RO"/>
-        </w:rPr>
-      </w:pPr>
-    </w:p>
-    <w:p>
-      <w:pPr>
-        <w:rPr>
-          <w:lang w:val="ro-RO"/>
-        </w:rPr>
-        <w:sectPr>
-          <w:headerReference w:type="default" r:id="rId28"/>
-          <w:pgSz w:w="12240" w:h="15840"/>
-          <w:pgMar w:top="1440" w:right="1800" w:bottom="1440" w:left="1800" w:header="709" w:footer="720" w:gutter="0"/>
-          <w:cols w:space="720"/>
-          <w:docGrid w:linePitch="360"/>
-        </w:sectPr>
-      </w:pPr>
-    </w:p>
-    <w:p>
-      <w:pPr>
-        <w:pStyle w:val="Heading1"/>
-      </w:pPr>
-      <w:bookmarkStart w:id="56" w:name="_Toc384978580"/>
-      <w:bookmarkStart w:id="57" w:name="_Toc384978594"/>
-      <w:bookmarkStart w:id="58" w:name="_Toc384979766"/>
-      <w:bookmarkStart w:id="59" w:name="_Toc420933321"/>
-      <w:r>
-        <w:lastRenderedPageBreak/>
-        <w:t>Concluzii</w:t>
-      </w:r>
-      <w:bookmarkEnd w:id="56"/>
-      <w:bookmarkEnd w:id="57"/>
-      <w:bookmarkEnd w:id="58"/>
-      <w:bookmarkEnd w:id="59"/>
-    </w:p>
-    <w:p>
-      <w:pPr>
-        <w:rPr>
-          <w:lang w:val="ro-RO"/>
-        </w:rPr>
-      </w:pPr>
-      <w:r>
-        <w:rPr>
-          <w:lang w:val="ro-RO"/>
-        </w:rPr>
-        <w:t>Cca. 5% din total</w:t>
-      </w:r>
-      <w:r>
-        <w:rPr>
-          <w:lang w:val="ro-RO"/>
-        </w:rPr>
-        <w:t>.</w:t>
-      </w:r>
-    </w:p>
-    <w:p>
-      <w:pPr>
-        <w:rPr>
-          <w:lang w:val="ro-RO"/>
-        </w:rPr>
-      </w:pPr>
-      <w:r>
-        <w:rPr>
-          <w:lang w:val="ro-RO"/>
-        </w:rPr>
-        <w:t>Capitolul ar trebui sa conţină (nu se rezumă neapărat la):</w:t>
-      </w:r>
-    </w:p>
-    <w:p>
-      <w:pPr>
-        <w:pStyle w:val="ListParagraph"/>
-        <w:numPr>
-          <w:ilvl w:val="0"/>
-          <w:numId w:val="9"/>
-        </w:numPr>
-        <w:rPr>
-          <w:lang w:val="ro-RO"/>
-        </w:rPr>
-      </w:pPr>
-      <w:r>
-        <w:rPr>
-          <w:lang w:val="ro-RO"/>
-        </w:rPr>
-        <w:t>un rezumat al contribuţiilor voastre</w:t>
-      </w:r>
-    </w:p>
-    <w:p>
-      <w:pPr>
-        <w:pStyle w:val="ListParagraph"/>
-        <w:numPr>
-          <w:ilvl w:val="0"/>
-          <w:numId w:val="9"/>
-        </w:numPr>
-        <w:rPr>
-          <w:lang w:val="ro-RO"/>
-        </w:rPr>
-      </w:pPr>
-      <w:r>
-        <w:rPr>
-          <w:lang w:val="ro-RO"/>
-        </w:rPr>
-        <w:t>analiză critică a rezultatelor obţinute</w:t>
-      </w:r>
-    </w:p>
-    <w:p>
-      <w:pPr>
-        <w:pStyle w:val="ListParagraph"/>
-        <w:numPr>
-          <w:ilvl w:val="0"/>
-          <w:numId w:val="9"/>
-        </w:numPr>
-        <w:rPr>
-          <w:lang w:val="ro-RO"/>
-        </w:rPr>
-      </w:pPr>
-      <w:r>
-        <w:rPr>
-          <w:lang w:val="ro-RO"/>
-        </w:rPr>
-        <w:t>descriere a posibilelor dezvoltări şi îmbunătăţiri ulterioare</w:t>
-      </w:r>
-    </w:p>
-    <w:p>
-      <w:pPr>
-        <w:rPr>
-          <w:lang w:val="ro-RO"/>
-        </w:rPr>
-      </w:pPr>
-    </w:p>
-    <w:p>
-      <w:pPr>
-        <w:rPr>
-          <w:lang w:val="ro-RO"/>
-        </w:rPr>
-      </w:pPr>
-    </w:p>
-    <w:p>
-      <w:pPr>
-        <w:rPr>
-          <w:lang w:val="ro-RO"/>
-        </w:rPr>
-      </w:pPr>
-    </w:p>
-    <w:p>
-      <w:pPr>
-        <w:rPr>
-          <w:lang w:val="ro-RO"/>
-        </w:rPr>
-        <w:sectPr>
           <w:headerReference w:type="default" r:id="rId29"/>
           <w:pgSz w:w="12240" w:h="15840"/>
           <w:pgMar w:top="1440" w:right="1800" w:bottom="1440" w:left="1800" w:header="709" w:footer="720" w:gutter="0"/>
@@ -12071,6 +12632,341 @@
     <w:p>
       <w:pPr>
         <w:pStyle w:val="Heading1"/>
+      </w:pPr>
+      <w:bookmarkStart w:id="48" w:name="_Toc384978578"/>
+      <w:bookmarkStart w:id="49" w:name="_Toc384978592"/>
+      <w:bookmarkStart w:id="50" w:name="_Toc384979764"/>
+      <w:bookmarkStart w:id="51" w:name="_Toc420933319"/>
+      <w:r>
+        <w:lastRenderedPageBreak/>
+        <w:t xml:space="preserve">Testare şi </w:t>
+      </w:r>
+      <w:r>
+        <w:t>V</w:t>
+      </w:r>
+      <w:r>
+        <w:t>alidare</w:t>
+      </w:r>
+      <w:bookmarkEnd w:id="48"/>
+      <w:bookmarkEnd w:id="49"/>
+      <w:bookmarkEnd w:id="50"/>
+      <w:bookmarkEnd w:id="51"/>
+    </w:p>
+    <w:p>
+      <w:pPr>
+        <w:rPr>
+          <w:lang w:val="ro-RO"/>
+        </w:rPr>
+      </w:pPr>
+      <w:r>
+        <w:rPr>
+          <w:lang w:val="ro-RO"/>
+        </w:rPr>
+        <w:t>Aproximativ 5% din total.</w:t>
+      </w:r>
+    </w:p>
+    <w:p>
+      <w:pPr>
+        <w:rPr>
+          <w:lang w:val="ro-RO"/>
+        </w:rPr>
+      </w:pPr>
+    </w:p>
+    <w:p>
+      <w:pPr>
+        <w:rPr>
+          <w:lang w:val="ro-RO"/>
+        </w:rPr>
+      </w:pPr>
+    </w:p>
+    <w:p>
+      <w:pPr>
+        <w:rPr>
+          <w:lang w:val="ro-RO"/>
+        </w:rPr>
+      </w:pPr>
+    </w:p>
+    <w:p>
+      <w:pPr>
+        <w:rPr>
+          <w:lang w:val="ro-RO"/>
+        </w:rPr>
+        <w:sectPr>
+          <w:headerReference w:type="default" r:id="rId30"/>
+          <w:pgSz w:w="12240" w:h="15840"/>
+          <w:pgMar w:top="1440" w:right="1800" w:bottom="1440" w:left="1800" w:header="709" w:footer="720" w:gutter="0"/>
+          <w:cols w:space="720"/>
+          <w:docGrid w:linePitch="360"/>
+        </w:sectPr>
+      </w:pPr>
+    </w:p>
+    <w:p>
+      <w:pPr>
+        <w:pStyle w:val="Heading1"/>
+      </w:pPr>
+      <w:bookmarkStart w:id="52" w:name="_Toc384978579"/>
+      <w:bookmarkStart w:id="53" w:name="_Toc384978593"/>
+      <w:bookmarkStart w:id="54" w:name="_Toc384979765"/>
+      <w:bookmarkStart w:id="55" w:name="_Toc420933320"/>
+      <w:r>
+        <w:lastRenderedPageBreak/>
+        <w:t xml:space="preserve">Manual de </w:t>
+      </w:r>
+      <w:r>
+        <w:t>I</w:t>
+      </w:r>
+      <w:r>
+        <w:t xml:space="preserve">nstalare si </w:t>
+      </w:r>
+      <w:r>
+        <w:t>U</w:t>
+      </w:r>
+      <w:r>
+        <w:t>tilizare</w:t>
+      </w:r>
+      <w:bookmarkEnd w:id="52"/>
+      <w:bookmarkEnd w:id="53"/>
+      <w:bookmarkEnd w:id="54"/>
+      <w:bookmarkEnd w:id="55"/>
+    </w:p>
+    <w:p>
+      <w:pPr>
+        <w:rPr>
+          <w:lang w:val="ro-RO"/>
+        </w:rPr>
+      </w:pPr>
+      <w:r>
+        <w:rPr>
+          <w:lang w:val="ro-RO"/>
+        </w:rPr>
+        <w:t>În secţiunea de Instalare trebuie să detaliaţi resursele software şi hardware necesare pentru instalarea şi rularea aplicaţiei, precum şi o descriere pas cu pas a procesului de instalare. Instalarea aplicaţiei trebuie să fie posibilă pe baza a ceea ce se scrie aici.</w:t>
+      </w:r>
+    </w:p>
+    <w:p>
+      <w:pPr>
+        <w:rPr>
+          <w:lang w:val="ro-RO"/>
+        </w:rPr>
+      </w:pPr>
+      <w:r>
+        <w:rPr>
+          <w:lang w:val="ro-RO"/>
+        </w:rPr>
+        <w:t>În acest capitol, trebuie să descrieţi cum se utilizează aplicaţia din punct de vedere al utilizatorului, fără a menţiona aspecte tehnice interne</w:t>
+      </w:r>
+      <w:r>
+        <w:rPr>
+          <w:lang w:val="ro-RO"/>
+        </w:rPr>
+        <w:t>.</w:t>
+      </w:r>
+      <w:r>
+        <w:rPr>
+          <w:lang w:val="ro-RO"/>
+        </w:rPr>
+        <w:t xml:space="preserve"> </w:t>
+      </w:r>
+      <w:r>
+        <w:rPr>
+          <w:lang w:val="ro-RO"/>
+        </w:rPr>
+        <w:t>F</w:t>
+      </w:r>
+      <w:r>
+        <w:rPr>
+          <w:lang w:val="ro-RO"/>
+        </w:rPr>
+        <w:t xml:space="preserve">olosiţi </w:t>
+      </w:r>
+      <w:r>
+        <w:rPr>
+          <w:lang w:val="ro-RO"/>
+        </w:rPr>
+        <w:t>capturi ale ecranului</w:t>
+      </w:r>
+      <w:r>
+        <w:rPr>
+          <w:lang w:val="ro-RO"/>
+        </w:rPr>
+        <w:t xml:space="preserve"> şi explicaţii pas cu pas ale interacţiunii. Folosind acest manual, o persoană ar trebui să poată utiliza produsul vostru.</w:t>
+      </w:r>
+    </w:p>
+    <w:p>
+      <w:pPr>
+        <w:rPr>
+          <w:lang w:val="ro-RO"/>
+        </w:rPr>
+      </w:pPr>
+    </w:p>
+    <w:p>
+      <w:pPr>
+        <w:rPr>
+          <w:lang w:val="ro-RO"/>
+        </w:rPr>
+      </w:pPr>
+    </w:p>
+    <w:p>
+      <w:pPr>
+        <w:rPr>
+          <w:lang w:val="ro-RO"/>
+        </w:rPr>
+      </w:pPr>
+    </w:p>
+    <w:p>
+      <w:pPr>
+        <w:rPr>
+          <w:lang w:val="ro-RO"/>
+        </w:rPr>
+        <w:sectPr>
+          <w:headerReference w:type="default" r:id="rId31"/>
+          <w:pgSz w:w="12240" w:h="15840"/>
+          <w:pgMar w:top="1440" w:right="1800" w:bottom="1440" w:left="1800" w:header="709" w:footer="720" w:gutter="0"/>
+          <w:cols w:space="720"/>
+          <w:docGrid w:linePitch="360"/>
+        </w:sectPr>
+      </w:pPr>
+    </w:p>
+    <w:p>
+      <w:pPr>
+        <w:pStyle w:val="Heading1"/>
+      </w:pPr>
+      <w:bookmarkStart w:id="56" w:name="_Toc384978580"/>
+      <w:bookmarkStart w:id="57" w:name="_Toc384978594"/>
+      <w:bookmarkStart w:id="58" w:name="_Toc384979766"/>
+      <w:bookmarkStart w:id="59" w:name="_Toc420933321"/>
+      <w:r>
+        <w:lastRenderedPageBreak/>
+        <w:t>Concluzii</w:t>
+      </w:r>
+      <w:bookmarkEnd w:id="56"/>
+      <w:bookmarkEnd w:id="57"/>
+      <w:bookmarkEnd w:id="58"/>
+      <w:bookmarkEnd w:id="59"/>
+    </w:p>
+    <w:p>
+      <w:pPr>
+        <w:rPr>
+          <w:lang w:val="ro-RO"/>
+        </w:rPr>
+      </w:pPr>
+      <w:r>
+        <w:rPr>
+          <w:lang w:val="ro-RO"/>
+        </w:rPr>
+        <w:t>Cca. 5% din total</w:t>
+      </w:r>
+      <w:r>
+        <w:rPr>
+          <w:lang w:val="ro-RO"/>
+        </w:rPr>
+        <w:t>.</w:t>
+      </w:r>
+    </w:p>
+    <w:p>
+      <w:pPr>
+        <w:rPr>
+          <w:lang w:val="ro-RO"/>
+        </w:rPr>
+      </w:pPr>
+      <w:r>
+        <w:rPr>
+          <w:lang w:val="ro-RO"/>
+        </w:rPr>
+        <w:t>Capitolul ar trebui sa conţină (nu se rezumă neapărat la):</w:t>
+      </w:r>
+    </w:p>
+    <w:p>
+      <w:pPr>
+        <w:pStyle w:val="ListParagraph"/>
+        <w:numPr>
+          <w:ilvl w:val="0"/>
+          <w:numId w:val="9"/>
+        </w:numPr>
+        <w:rPr>
+          <w:lang w:val="ro-RO"/>
+        </w:rPr>
+      </w:pPr>
+      <w:r>
+        <w:rPr>
+          <w:lang w:val="ro-RO"/>
+        </w:rPr>
+        <w:t>un rezumat al contribuţiilor voastre</w:t>
+      </w:r>
+    </w:p>
+    <w:p>
+      <w:pPr>
+        <w:pStyle w:val="ListParagraph"/>
+        <w:numPr>
+          <w:ilvl w:val="0"/>
+          <w:numId w:val="9"/>
+        </w:numPr>
+        <w:rPr>
+          <w:lang w:val="ro-RO"/>
+        </w:rPr>
+      </w:pPr>
+      <w:r>
+        <w:rPr>
+          <w:lang w:val="ro-RO"/>
+        </w:rPr>
+        <w:t>analiză critică a rezultatelor obţinute</w:t>
+      </w:r>
+    </w:p>
+    <w:p>
+      <w:pPr>
+        <w:pStyle w:val="ListParagraph"/>
+        <w:numPr>
+          <w:ilvl w:val="0"/>
+          <w:numId w:val="9"/>
+        </w:numPr>
+        <w:rPr>
+          <w:lang w:val="ro-RO"/>
+        </w:rPr>
+      </w:pPr>
+      <w:r>
+        <w:rPr>
+          <w:lang w:val="ro-RO"/>
+        </w:rPr>
+        <w:t>descriere a posibilelor dezvoltări şi îmbunătăţiri ulterioare</w:t>
+      </w:r>
+    </w:p>
+    <w:p>
+      <w:pPr>
+        <w:rPr>
+          <w:lang w:val="ro-RO"/>
+        </w:rPr>
+      </w:pPr>
+    </w:p>
+    <w:p>
+      <w:pPr>
+        <w:rPr>
+          <w:lang w:val="ro-RO"/>
+        </w:rPr>
+      </w:pPr>
+    </w:p>
+    <w:p>
+      <w:pPr>
+        <w:rPr>
+          <w:lang w:val="ro-RO"/>
+        </w:rPr>
+      </w:pPr>
+    </w:p>
+    <w:p>
+      <w:pPr>
+        <w:rPr>
+          <w:lang w:val="ro-RO"/>
+        </w:rPr>
+        <w:sectPr>
+          <w:headerReference w:type="default" r:id="rId32"/>
+          <w:pgSz w:w="12240" w:h="15840"/>
+          <w:pgMar w:top="1440" w:right="1800" w:bottom="1440" w:left="1800" w:header="709" w:footer="720" w:gutter="0"/>
+          <w:cols w:space="720"/>
+          <w:docGrid w:linePitch="360"/>
+        </w:sectPr>
+      </w:pPr>
+    </w:p>
+    <w:p>
+      <w:pPr>
+        <w:pStyle w:val="Heading1"/>
         <w:numPr>
           <w:ilvl w:val="0"/>
           <w:numId w:val="0"/>
@@ -12263,7 +13159,7 @@
         <w:tab/>
         <w:t xml:space="preserve">Ajax Tutorial, </w:t>
       </w:r>
-      <w:hyperlink r:id="rId30" w:history="1">
+      <w:hyperlink r:id="rId33" w:history="1">
         <w:r>
           <w:rPr>
             <w:rStyle w:val="Hyperlink"/>
@@ -12512,7 +13408,7 @@
         </w:rPr>
         <w:t xml:space="preserve">Traffic Simulation, </w:t>
       </w:r>
-      <w:hyperlink r:id="rId31" w:history="1">
+      <w:hyperlink r:id="rId34" w:history="1">
         <w:r>
           <w:rPr>
             <w:rStyle w:val="Hyperlink"/>
@@ -12541,7 +13437,7 @@
         </w:rPr>
         <w:t xml:space="preserve">Traffic Engineering, </w:t>
       </w:r>
-      <w:hyperlink r:id="rId32" w:history="1">
+      <w:hyperlink r:id="rId35" w:history="1">
         <w:r>
           <w:rPr>
             <w:rStyle w:val="Hyperlink"/>
@@ -12570,7 +13466,7 @@
         </w:rPr>
         <w:t xml:space="preserve">Transportation Planning, </w:t>
       </w:r>
-      <w:hyperlink r:id="rId33" w:history="1">
+      <w:hyperlink r:id="rId36" w:history="1">
         <w:r>
           <w:rPr>
             <w:rStyle w:val="Hyperlink"/>
@@ -12628,7 +13524,7 @@
           <w:lang w:val="ro-RO"/>
         </w:rPr>
         <w:sectPr>
-          <w:headerReference w:type="default" r:id="rId34"/>
+          <w:headerReference w:type="default" r:id="rId37"/>
           <w:pgSz w:w="12240" w:h="15840"/>
           <w:pgMar w:top="1440" w:right="1800" w:bottom="1440" w:left="1800" w:header="709" w:footer="720" w:gutter="0"/>
           <w:cols w:space="720"/>
@@ -12763,7 +13659,7 @@
       </w:pPr>
     </w:p>
     <w:sectPr>
-      <w:headerReference w:type="default" r:id="rId35"/>
+      <w:headerReference w:type="default" r:id="rId38"/>
       <w:pgSz w:w="12240" w:h="15840"/>
       <w:pgMar w:top="1440" w:right="1800" w:bottom="1440" w:left="1800" w:header="709" w:footer="720" w:gutter="0"/>
       <w:cols w:space="720"/>
@@ -12851,7 +13747,7 @@
       <w:rPr>
         <w:noProof/>
       </w:rPr>
-      <w:t>20</w:t>
+      <w:t>16</w:t>
     </w:r>
     <w:r>
       <w:rPr>
@@ -12984,17 +13880,7 @@
         <w:szCs w:val="20"/>
         <w:lang w:val="pt-BR" w:eastAsia="ko-KR"/>
       </w:rPr>
-      <w:t xml:space="preserve">DEPARTAMENTUL </w:t>
-    </w:r>
-    <w:r>
-      <w:rPr>
-        <w:rFonts w:ascii="Verdana" w:hAnsi="Verdana"/>
-        <w:b/>
-        <w:sz w:val="20"/>
-        <w:szCs w:val="20"/>
-        <w:lang w:val="pt-BR" w:eastAsia="ko-KR"/>
-      </w:rPr>
-      <w:t>C</w:t>
+      <w:t>DEPARTAMENTUL C</w:t>
     </w:r>
     <w:r>
       <w:rPr>
@@ -13022,13 +13908,7 @@
       <w:jc w:val="center"/>
     </w:pPr>
     <w:r>
-      <w:t>Capitol</w:t>
-    </w:r>
-    <w:r>
-      <w:t>ul</w:t>
-    </w:r>
-    <w:r>
-      <w:t xml:space="preserve"> 7</w:t>
+      <w:t>Capitolul 7</w:t>
     </w:r>
   </w:p>
 </w:hdr>
@@ -13151,16 +14031,7 @@
       <w:jc w:val="center"/>
     </w:pPr>
     <w:r>
-      <w:t>Capitol</w:t>
-    </w:r>
-    <w:r>
-      <w:t>ul</w:t>
-    </w:r>
-    <w:r>
-      <w:t xml:space="preserve"> </w:t>
-    </w:r>
-    <w:r>
-      <w:t>1</w:t>
+      <w:t>Capitolul 1</w:t>
     </w:r>
   </w:p>
 </w:hdr>
@@ -13178,16 +14049,7 @@
       <w:jc w:val="center"/>
     </w:pPr>
     <w:r>
-      <w:t>Capitol</w:t>
-    </w:r>
-    <w:r>
-      <w:t>ul</w:t>
-    </w:r>
-    <w:r>
-      <w:t xml:space="preserve"> </w:t>
-    </w:r>
-    <w:r>
-      <w:t>2</w:t>
+      <w:t>Capitolul 2</w:t>
     </w:r>
   </w:p>
 </w:hdr>
@@ -13205,13 +14067,7 @@
       <w:jc w:val="center"/>
     </w:pPr>
     <w:r>
-      <w:t>Capitol</w:t>
-    </w:r>
-    <w:r>
-      <w:t>ul</w:t>
-    </w:r>
-    <w:r>
-      <w:t xml:space="preserve"> 3</w:t>
+      <w:t>Capitolul 3</w:t>
     </w:r>
   </w:p>
 </w:hdr>
@@ -13229,13 +14085,7 @@
       <w:jc w:val="center"/>
     </w:pPr>
     <w:r>
-      <w:t>Capitol</w:t>
-    </w:r>
-    <w:r>
-      <w:t>ul</w:t>
-    </w:r>
-    <w:r>
-      <w:t xml:space="preserve"> 4</w:t>
+      <w:t>Capitolul 4</w:t>
     </w:r>
   </w:p>
 </w:hdr>
@@ -13253,13 +14103,7 @@
       <w:jc w:val="center"/>
     </w:pPr>
     <w:r>
-      <w:t>Capitol</w:t>
-    </w:r>
-    <w:r>
-      <w:t>ul</w:t>
-    </w:r>
-    <w:r>
-      <w:t xml:space="preserve"> 5</w:t>
+      <w:t>Capitolul 5</w:t>
     </w:r>
   </w:p>
 </w:hdr>
@@ -13277,16 +14121,7 @@
       <w:jc w:val="center"/>
     </w:pPr>
     <w:r>
-      <w:t>Capitol</w:t>
-    </w:r>
-    <w:r>
-      <w:t>ul</w:t>
-    </w:r>
-    <w:r>
-      <w:t xml:space="preserve"> </w:t>
-    </w:r>
-    <w:r>
-      <w:t>6</w:t>
+      <w:t>Capitolul 6</w:t>
     </w:r>
   </w:p>
 </w:hdr>
@@ -14375,6 +15210,96 @@
     </w:lvl>
   </w:abstractNum>
   <w:abstractNum w:abstractNumId="11">
+    <w:nsid w:val="70D44A05"/>
+    <w:multiLevelType w:val="hybridMultilevel"/>
+    <w:tmpl w:val="07B2AC62"/>
+    <w:lvl w:ilvl="0" w:tplc="B07E66D8">
+      <w:start w:val="1"/>
+      <w:numFmt w:val="decimal"/>
+      <w:lvlText w:val="%1."/>
+      <w:lvlJc w:val="left"/>
+      <w:pPr>
+        <w:ind w:left="1080" w:hanging="360"/>
+      </w:pPr>
+      <w:rPr>
+        <w:rFonts w:hint="default"/>
+        <w:i w:val="0"/>
+      </w:rPr>
+    </w:lvl>
+    <w:lvl w:ilvl="1" w:tplc="04090019" w:tentative="1">
+      <w:start w:val="1"/>
+      <w:numFmt w:val="lowerLetter"/>
+      <w:lvlText w:val="%2."/>
+      <w:lvlJc w:val="left"/>
+      <w:pPr>
+        <w:ind w:left="1800" w:hanging="360"/>
+      </w:pPr>
+    </w:lvl>
+    <w:lvl w:ilvl="2" w:tplc="0409001B" w:tentative="1">
+      <w:start w:val="1"/>
+      <w:numFmt w:val="lowerRoman"/>
+      <w:lvlText w:val="%3."/>
+      <w:lvlJc w:val="right"/>
+      <w:pPr>
+        <w:ind w:left="2520" w:hanging="180"/>
+      </w:pPr>
+    </w:lvl>
+    <w:lvl w:ilvl="3" w:tplc="0409000F" w:tentative="1">
+      <w:start w:val="1"/>
+      <w:numFmt w:val="decimal"/>
+      <w:lvlText w:val="%4."/>
+      <w:lvlJc w:val="left"/>
+      <w:pPr>
+        <w:ind w:left="3240" w:hanging="360"/>
+      </w:pPr>
+    </w:lvl>
+    <w:lvl w:ilvl="4" w:tplc="04090019" w:tentative="1">
+      <w:start w:val="1"/>
+      <w:numFmt w:val="lowerLetter"/>
+      <w:lvlText w:val="%5."/>
+      <w:lvlJc w:val="left"/>
+      <w:pPr>
+        <w:ind w:left="3960" w:hanging="360"/>
+      </w:pPr>
+    </w:lvl>
+    <w:lvl w:ilvl="5" w:tplc="0409001B" w:tentative="1">
+      <w:start w:val="1"/>
+      <w:numFmt w:val="lowerRoman"/>
+      <w:lvlText w:val="%6."/>
+      <w:lvlJc w:val="right"/>
+      <w:pPr>
+        <w:ind w:left="4680" w:hanging="180"/>
+      </w:pPr>
+    </w:lvl>
+    <w:lvl w:ilvl="6" w:tplc="0409000F" w:tentative="1">
+      <w:start w:val="1"/>
+      <w:numFmt w:val="decimal"/>
+      <w:lvlText w:val="%7."/>
+      <w:lvlJc w:val="left"/>
+      <w:pPr>
+        <w:ind w:left="5400" w:hanging="360"/>
+      </w:pPr>
+    </w:lvl>
+    <w:lvl w:ilvl="7" w:tplc="04090019" w:tentative="1">
+      <w:start w:val="1"/>
+      <w:numFmt w:val="lowerLetter"/>
+      <w:lvlText w:val="%8."/>
+      <w:lvlJc w:val="left"/>
+      <w:pPr>
+        <w:ind w:left="6120" w:hanging="360"/>
+      </w:pPr>
+    </w:lvl>
+    <w:lvl w:ilvl="8" w:tplc="0409001B" w:tentative="1">
+      <w:start w:val="1"/>
+      <w:numFmt w:val="lowerRoman"/>
+      <w:lvlText w:val="%9."/>
+      <w:lvlJc w:val="right"/>
+      <w:pPr>
+        <w:ind w:left="6840" w:hanging="180"/>
+      </w:pPr>
+    </w:lvl>
+  </w:abstractNum>
+  <w:abstractNum w:abstractNumId="12">
     <w:nsid w:val="798402EB"/>
     <w:multiLevelType w:val="hybridMultilevel"/>
     <w:tmpl w:val="3FAC15AE"/>
@@ -14611,10 +15536,13 @@
     <w:abstractNumId w:val="10"/>
   </w:num>
   <w:num w:numId="15">
-    <w:abstractNumId w:val="11"/>
+    <w:abstractNumId w:val="12"/>
   </w:num>
   <w:num w:numId="16">
     <w:abstractNumId w:val="3"/>
+  </w:num>
+  <w:num w:numId="17">
+    <w:abstractNumId w:val="11"/>
   </w:num>
 </w:numbering>
 </file>
@@ -16875,7 +17803,7 @@
 </file>
 
 <file path=customXml/itemProps1.xml><?xml version="1.0" encoding="utf-8"?>
-<ds:datastoreItem xmlns:ds="http://schemas.openxmlformats.org/officeDocument/2006/customXml" ds:itemID="{9E390DDB-8DFF-4F88-ACDE-9627871B3773}">
+<ds:datastoreItem xmlns:ds="http://schemas.openxmlformats.org/officeDocument/2006/customXml" ds:itemID="{F09ACA25-A2D7-4DA1-94FB-30E28EA9D96E}">
   <ds:schemaRefs>
     <ds:schemaRef ds:uri="http://schemas.openxmlformats.org/officeDocument/2006/bibliography"/>
   </ds:schemaRefs>

</xml_diff>